<commit_message>
docs: :books: update prog#7 report
</commit_message>
<xml_diff>
--- a/1-2 программирование/лабораторные/lab7/docs/report.docx
+++ b/1-2 программирование/лабораторные/lab7/docs/report.docx
@@ -243,28 +243,15 @@
           <w:rFonts w:ascii="Times New Roman" w:hAnsi="Times New Roman" w:cs="Times New Roman"/>
           <w:lang w:val="ru-RU"/>
         </w:rPr>
-        <w:t>3</w:t>
+        <w:t>367081.95</w:t>
       </w:r>
-      <w:r>
-        <w:rPr>
-          <w:rFonts w:ascii="Times New Roman" w:hAnsi="Times New Roman" w:cs="Times New Roman"/>
-          <w:lang w:val="ru-RU"/>
-        </w:rPr>
-        <w:t>67081</w:t>
-      </w:r>
-      <w:r>
-        <w:rPr>
-          <w:rFonts w:ascii="Times New Roman" w:hAnsi="Times New Roman" w:cs="Times New Roman"/>
-          <w:lang w:val="ru-RU"/>
-        </w:rPr>
-        <w:t>.99</w:t>
-      </w:r>
     </w:p>
     <w:p>
       <w:pPr>
         <w:pStyle w:val="a6"/>
         <w:rPr>
           <w:rFonts w:ascii="Times New Roman" w:hAnsi="Times New Roman" w:cs="Times New Roman"/>
+          <w:lang w:val="ru-RU"/>
         </w:rPr>
       </w:pPr>
       <w:r>
@@ -277,8 +264,9 @@
       <w:r>
         <w:rPr>
           <w:rFonts w:ascii="Times New Roman" w:hAnsi="Times New Roman" w:cs="Times New Roman"/>
-        </w:rPr>
-        <w:t>6</w:t>
+          <w:lang w:val="ru-RU"/>
+        </w:rPr>
+        <w:t>7</w:t>
       </w:r>
     </w:p>
     <w:p>
@@ -731,9 +719,9 @@
                 <w:szCs w:val="24"/>
                 <w:lang w:val="ru-RU" w:eastAsia="ru-RU"/>
               </w:rPr>
-              <w:t>Разделить программу из </w:t>
+              <w:t>Доработать программу из </w:t>
             </w:r>
-            <w:hyperlink r:id="rId7" w:anchor="lab5" w:history="1">
+            <w:hyperlink r:id="rId7" w:anchor="lab6" w:history="1">
               <w:r>
                 <w:rPr>
                   <w:rFonts w:ascii="Segoe UI" w:eastAsia="Times New Roman" w:hAnsi="Segoe UI" w:cs="Segoe UI"/>
@@ -742,7 +730,7 @@
                   <w:szCs w:val="24"/>
                   <w:lang w:val="ru-RU" w:eastAsia="ru-RU"/>
                 </w:rPr>
-                <w:t>лабораторной работы №5</w:t>
+                <w:t>лабораторной работы №6</w:t>
               </w:r>
             </w:hyperlink>
             <w:r>
@@ -753,7 +741,395 @@
                 <w:szCs w:val="24"/>
                 <w:lang w:val="ru-RU" w:eastAsia="ru-RU"/>
               </w:rPr>
-              <w:t> на клиентский и серверный модули. Серверный модуль должен осуществлять выполнение команд по управлению коллекцией. Клиентский модуль должен в интерактивном режиме считывать команды, передавать их для выполнения на сервер и выводить результаты выполнения.</w:t>
+              <w:t> следующим образом:</w:t>
+            </w:r>
+          </w:p>
+          <w:p>
+            <w:pPr>
+              <w:widowControl/>
+              <w:numPr>
+                <w:ilvl w:val="0"/>
+                <w:numId w:val="17"/>
+              </w:numPr>
+              <w:shd w:val="clear" w:color="auto" w:fill="FFFFFF"/>
+              <w:suppressAutoHyphens w:val="0"/>
+              <w:spacing w:before="100" w:beforeAutospacing="1" w:after="100" w:afterAutospacing="1"/>
+              <w:rPr>
+                <w:rFonts w:ascii="Segoe UI" w:eastAsia="Times New Roman" w:hAnsi="Segoe UI" w:cs="Segoe UI"/>
+                <w:color w:val="212529"/>
+                <w:sz w:val="20"/>
+                <w:szCs w:val="24"/>
+                <w:lang w:val="ru-RU" w:eastAsia="ru-RU"/>
+              </w:rPr>
+            </w:pPr>
+            <w:r>
+              <w:rPr>
+                <w:rFonts w:ascii="Segoe UI" w:eastAsia="Times New Roman" w:hAnsi="Segoe UI" w:cs="Segoe UI"/>
+                <w:color w:val="212529"/>
+                <w:sz w:val="20"/>
+                <w:szCs w:val="24"/>
+                <w:lang w:val="ru-RU" w:eastAsia="ru-RU"/>
+              </w:rPr>
+              <w:t>Организовать хранение коллекции в реляционной СУБД (</w:t>
+            </w:r>
+            <w:proofErr w:type="spellStart"/>
+            <w:r>
+              <w:rPr>
+                <w:rFonts w:ascii="Segoe UI" w:eastAsia="Times New Roman" w:hAnsi="Segoe UI" w:cs="Segoe UI"/>
+                <w:color w:val="212529"/>
+                <w:sz w:val="20"/>
+                <w:szCs w:val="24"/>
+                <w:lang w:val="ru-RU" w:eastAsia="ru-RU"/>
+              </w:rPr>
+              <w:t>PostgresQL</w:t>
+            </w:r>
+            <w:proofErr w:type="spellEnd"/>
+            <w:r>
+              <w:rPr>
+                <w:rFonts w:ascii="Segoe UI" w:eastAsia="Times New Roman" w:hAnsi="Segoe UI" w:cs="Segoe UI"/>
+                <w:color w:val="212529"/>
+                <w:sz w:val="20"/>
+                <w:szCs w:val="24"/>
+                <w:lang w:val="ru-RU" w:eastAsia="ru-RU"/>
+              </w:rPr>
+              <w:t>). Убрать хранение коллекции в файле.</w:t>
+            </w:r>
+          </w:p>
+          <w:p>
+            <w:pPr>
+              <w:widowControl/>
+              <w:numPr>
+                <w:ilvl w:val="0"/>
+                <w:numId w:val="17"/>
+              </w:numPr>
+              <w:shd w:val="clear" w:color="auto" w:fill="FFFFFF"/>
+              <w:suppressAutoHyphens w:val="0"/>
+              <w:spacing w:before="100" w:beforeAutospacing="1" w:after="100" w:afterAutospacing="1"/>
+              <w:rPr>
+                <w:rFonts w:ascii="Segoe UI" w:eastAsia="Times New Roman" w:hAnsi="Segoe UI" w:cs="Segoe UI"/>
+                <w:color w:val="212529"/>
+                <w:sz w:val="20"/>
+                <w:szCs w:val="24"/>
+                <w:lang w:val="ru-RU" w:eastAsia="ru-RU"/>
+              </w:rPr>
+            </w:pPr>
+            <w:r>
+              <w:rPr>
+                <w:rFonts w:ascii="Segoe UI" w:eastAsia="Times New Roman" w:hAnsi="Segoe UI" w:cs="Segoe UI"/>
+                <w:color w:val="212529"/>
+                <w:sz w:val="20"/>
+                <w:szCs w:val="24"/>
+                <w:lang w:val="ru-RU" w:eastAsia="ru-RU"/>
+              </w:rPr>
+              <w:t xml:space="preserve">Для генерации поля </w:t>
+            </w:r>
+            <w:proofErr w:type="spellStart"/>
+            <w:r>
+              <w:rPr>
+                <w:rFonts w:ascii="Segoe UI" w:eastAsia="Times New Roman" w:hAnsi="Segoe UI" w:cs="Segoe UI"/>
+                <w:color w:val="212529"/>
+                <w:sz w:val="20"/>
+                <w:szCs w:val="24"/>
+                <w:lang w:val="ru-RU" w:eastAsia="ru-RU"/>
+              </w:rPr>
+              <w:t>id</w:t>
+            </w:r>
+            <w:proofErr w:type="spellEnd"/>
+            <w:r>
+              <w:rPr>
+                <w:rFonts w:ascii="Segoe UI" w:eastAsia="Times New Roman" w:hAnsi="Segoe UI" w:cs="Segoe UI"/>
+                <w:color w:val="212529"/>
+                <w:sz w:val="20"/>
+                <w:szCs w:val="24"/>
+                <w:lang w:val="ru-RU" w:eastAsia="ru-RU"/>
+              </w:rPr>
+              <w:t xml:space="preserve"> использовать средства базы данных (</w:t>
+            </w:r>
+            <w:proofErr w:type="spellStart"/>
+            <w:r>
+              <w:rPr>
+                <w:rFonts w:ascii="Segoe UI" w:eastAsia="Times New Roman" w:hAnsi="Segoe UI" w:cs="Segoe UI"/>
+                <w:color w:val="212529"/>
+                <w:sz w:val="20"/>
+                <w:szCs w:val="24"/>
+                <w:lang w:val="ru-RU" w:eastAsia="ru-RU"/>
+              </w:rPr>
+              <w:t>sequence</w:t>
+            </w:r>
+            <w:proofErr w:type="spellEnd"/>
+            <w:r>
+              <w:rPr>
+                <w:rFonts w:ascii="Segoe UI" w:eastAsia="Times New Roman" w:hAnsi="Segoe UI" w:cs="Segoe UI"/>
+                <w:color w:val="212529"/>
+                <w:sz w:val="20"/>
+                <w:szCs w:val="24"/>
+                <w:lang w:val="ru-RU" w:eastAsia="ru-RU"/>
+              </w:rPr>
+              <w:t>).</w:t>
+            </w:r>
+          </w:p>
+          <w:p>
+            <w:pPr>
+              <w:widowControl/>
+              <w:numPr>
+                <w:ilvl w:val="0"/>
+                <w:numId w:val="17"/>
+              </w:numPr>
+              <w:shd w:val="clear" w:color="auto" w:fill="FFFFFF"/>
+              <w:suppressAutoHyphens w:val="0"/>
+              <w:spacing w:before="100" w:beforeAutospacing="1" w:after="100" w:afterAutospacing="1"/>
+              <w:rPr>
+                <w:rFonts w:ascii="Segoe UI" w:eastAsia="Times New Roman" w:hAnsi="Segoe UI" w:cs="Segoe UI"/>
+                <w:color w:val="212529"/>
+                <w:sz w:val="20"/>
+                <w:szCs w:val="24"/>
+                <w:lang w:val="ru-RU" w:eastAsia="ru-RU"/>
+              </w:rPr>
+            </w:pPr>
+            <w:r>
+              <w:rPr>
+                <w:rFonts w:ascii="Segoe UI" w:eastAsia="Times New Roman" w:hAnsi="Segoe UI" w:cs="Segoe UI"/>
+                <w:color w:val="212529"/>
+                <w:sz w:val="20"/>
+                <w:szCs w:val="24"/>
+                <w:lang w:val="ru-RU" w:eastAsia="ru-RU"/>
+              </w:rPr>
+              <w:t>Обновлять состояние коллекции в памяти только при успешном добавлении объекта в БД</w:t>
+            </w:r>
+          </w:p>
+          <w:p>
+            <w:pPr>
+              <w:widowControl/>
+              <w:numPr>
+                <w:ilvl w:val="0"/>
+                <w:numId w:val="17"/>
+              </w:numPr>
+              <w:shd w:val="clear" w:color="auto" w:fill="FFFFFF"/>
+              <w:suppressAutoHyphens w:val="0"/>
+              <w:spacing w:before="100" w:beforeAutospacing="1" w:after="100" w:afterAutospacing="1"/>
+              <w:rPr>
+                <w:rFonts w:ascii="Segoe UI" w:eastAsia="Times New Roman" w:hAnsi="Segoe UI" w:cs="Segoe UI"/>
+                <w:color w:val="212529"/>
+                <w:sz w:val="20"/>
+                <w:szCs w:val="24"/>
+                <w:lang w:val="ru-RU" w:eastAsia="ru-RU"/>
+              </w:rPr>
+            </w:pPr>
+            <w:r>
+              <w:rPr>
+                <w:rFonts w:ascii="Segoe UI" w:eastAsia="Times New Roman" w:hAnsi="Segoe UI" w:cs="Segoe UI"/>
+                <w:color w:val="212529"/>
+                <w:sz w:val="20"/>
+                <w:szCs w:val="24"/>
+                <w:lang w:val="ru-RU" w:eastAsia="ru-RU"/>
+              </w:rPr>
+              <w:t>Все команды получения данных должны работать с коллекцией в памяти, а не в БД</w:t>
+            </w:r>
+          </w:p>
+          <w:p>
+            <w:pPr>
+              <w:widowControl/>
+              <w:numPr>
+                <w:ilvl w:val="0"/>
+                <w:numId w:val="17"/>
+              </w:numPr>
+              <w:shd w:val="clear" w:color="auto" w:fill="FFFFFF"/>
+              <w:suppressAutoHyphens w:val="0"/>
+              <w:spacing w:before="100" w:beforeAutospacing="1" w:after="100" w:afterAutospacing="1"/>
+              <w:rPr>
+                <w:rFonts w:ascii="Segoe UI" w:eastAsia="Times New Roman" w:hAnsi="Segoe UI" w:cs="Segoe UI"/>
+                <w:color w:val="212529"/>
+                <w:sz w:val="20"/>
+                <w:szCs w:val="24"/>
+                <w:lang w:val="ru-RU" w:eastAsia="ru-RU"/>
+              </w:rPr>
+            </w:pPr>
+            <w:r>
+              <w:rPr>
+                <w:rFonts w:ascii="Segoe UI" w:eastAsia="Times New Roman" w:hAnsi="Segoe UI" w:cs="Segoe UI"/>
+                <w:color w:val="212529"/>
+                <w:sz w:val="20"/>
+                <w:szCs w:val="24"/>
+                <w:lang w:val="ru-RU" w:eastAsia="ru-RU"/>
+              </w:rPr>
+              <w:t>Организовать возможность регистрации и авторизации пользователей. У пользователя есть возможность указать пароль.</w:t>
+            </w:r>
+          </w:p>
+          <w:p>
+            <w:pPr>
+              <w:widowControl/>
+              <w:numPr>
+                <w:ilvl w:val="0"/>
+                <w:numId w:val="17"/>
+              </w:numPr>
+              <w:shd w:val="clear" w:color="auto" w:fill="FFFFFF"/>
+              <w:suppressAutoHyphens w:val="0"/>
+              <w:spacing w:before="100" w:beforeAutospacing="1" w:after="100" w:afterAutospacing="1"/>
+              <w:rPr>
+                <w:rFonts w:ascii="Segoe UI" w:eastAsia="Times New Roman" w:hAnsi="Segoe UI" w:cs="Segoe UI"/>
+                <w:color w:val="212529"/>
+                <w:sz w:val="20"/>
+                <w:szCs w:val="24"/>
+                <w:lang w:val="ru-RU" w:eastAsia="ru-RU"/>
+              </w:rPr>
+            </w:pPr>
+            <w:r>
+              <w:rPr>
+                <w:rFonts w:ascii="Segoe UI" w:eastAsia="Times New Roman" w:hAnsi="Segoe UI" w:cs="Segoe UI"/>
+                <w:color w:val="212529"/>
+                <w:sz w:val="20"/>
+                <w:szCs w:val="24"/>
+                <w:lang w:val="ru-RU" w:eastAsia="ru-RU"/>
+              </w:rPr>
+              <w:t xml:space="preserve">Пароли при хранении </w:t>
+            </w:r>
+            <w:proofErr w:type="spellStart"/>
+            <w:r>
+              <w:rPr>
+                <w:rFonts w:ascii="Segoe UI" w:eastAsia="Times New Roman" w:hAnsi="Segoe UI" w:cs="Segoe UI"/>
+                <w:color w:val="212529"/>
+                <w:sz w:val="20"/>
+                <w:szCs w:val="24"/>
+                <w:lang w:val="ru-RU" w:eastAsia="ru-RU"/>
+              </w:rPr>
+              <w:t>хэшировать</w:t>
+            </w:r>
+            <w:proofErr w:type="spellEnd"/>
+            <w:r>
+              <w:rPr>
+                <w:rFonts w:ascii="Segoe UI" w:eastAsia="Times New Roman" w:hAnsi="Segoe UI" w:cs="Segoe UI"/>
+                <w:color w:val="212529"/>
+                <w:sz w:val="20"/>
+                <w:szCs w:val="24"/>
+                <w:lang w:val="ru-RU" w:eastAsia="ru-RU"/>
+              </w:rPr>
+              <w:t xml:space="preserve"> алгоритмом </w:t>
+            </w:r>
+            <w:r>
+              <w:rPr>
+                <w:rFonts w:ascii="Consolas" w:eastAsia="Times New Roman" w:hAnsi="Consolas" w:cs="Courier New"/>
+                <w:color w:val="E83E8C"/>
+                <w:sz w:val="18"/>
+                <w:szCs w:val="21"/>
+                <w:lang w:val="ru-RU" w:eastAsia="ru-RU"/>
+              </w:rPr>
+              <w:t>SHA-256</w:t>
+            </w:r>
+          </w:p>
+          <w:p>
+            <w:pPr>
+              <w:widowControl/>
+              <w:numPr>
+                <w:ilvl w:val="0"/>
+                <w:numId w:val="17"/>
+              </w:numPr>
+              <w:shd w:val="clear" w:color="auto" w:fill="FFFFFF"/>
+              <w:suppressAutoHyphens w:val="0"/>
+              <w:spacing w:before="100" w:beforeAutospacing="1" w:after="100" w:afterAutospacing="1"/>
+              <w:rPr>
+                <w:rFonts w:ascii="Segoe UI" w:eastAsia="Times New Roman" w:hAnsi="Segoe UI" w:cs="Segoe UI"/>
+                <w:color w:val="212529"/>
+                <w:sz w:val="20"/>
+                <w:szCs w:val="24"/>
+                <w:lang w:val="ru-RU" w:eastAsia="ru-RU"/>
+              </w:rPr>
+            </w:pPr>
+            <w:r>
+              <w:rPr>
+                <w:rFonts w:ascii="Segoe UI" w:eastAsia="Times New Roman" w:hAnsi="Segoe UI" w:cs="Segoe UI"/>
+                <w:color w:val="212529"/>
+                <w:sz w:val="20"/>
+                <w:szCs w:val="24"/>
+                <w:lang w:val="ru-RU" w:eastAsia="ru-RU"/>
+              </w:rPr>
+              <w:t>Запретить выполнение команд не авторизованным пользователям.</w:t>
+            </w:r>
+          </w:p>
+          <w:p>
+            <w:pPr>
+              <w:widowControl/>
+              <w:numPr>
+                <w:ilvl w:val="0"/>
+                <w:numId w:val="17"/>
+              </w:numPr>
+              <w:shd w:val="clear" w:color="auto" w:fill="FFFFFF"/>
+              <w:suppressAutoHyphens w:val="0"/>
+              <w:spacing w:before="100" w:beforeAutospacing="1" w:after="100" w:afterAutospacing="1"/>
+              <w:rPr>
+                <w:rFonts w:ascii="Segoe UI" w:eastAsia="Times New Roman" w:hAnsi="Segoe UI" w:cs="Segoe UI"/>
+                <w:color w:val="212529"/>
+                <w:sz w:val="20"/>
+                <w:szCs w:val="24"/>
+                <w:lang w:val="ru-RU" w:eastAsia="ru-RU"/>
+              </w:rPr>
+            </w:pPr>
+            <w:r>
+              <w:rPr>
+                <w:rFonts w:ascii="Segoe UI" w:eastAsia="Times New Roman" w:hAnsi="Segoe UI" w:cs="Segoe UI"/>
+                <w:color w:val="212529"/>
+                <w:sz w:val="20"/>
+                <w:szCs w:val="24"/>
+                <w:lang w:val="ru-RU" w:eastAsia="ru-RU"/>
+              </w:rPr>
+              <w:t>При хранении объектов сохранять информацию о пользователе, который создал этот объект.</w:t>
+            </w:r>
+          </w:p>
+          <w:p>
+            <w:pPr>
+              <w:widowControl/>
+              <w:numPr>
+                <w:ilvl w:val="0"/>
+                <w:numId w:val="17"/>
+              </w:numPr>
+              <w:shd w:val="clear" w:color="auto" w:fill="FFFFFF"/>
+              <w:suppressAutoHyphens w:val="0"/>
+              <w:spacing w:before="100" w:beforeAutospacing="1" w:after="100" w:afterAutospacing="1"/>
+              <w:rPr>
+                <w:rFonts w:ascii="Segoe UI" w:eastAsia="Times New Roman" w:hAnsi="Segoe UI" w:cs="Segoe UI"/>
+                <w:color w:val="212529"/>
+                <w:sz w:val="20"/>
+                <w:szCs w:val="24"/>
+                <w:lang w:val="ru-RU" w:eastAsia="ru-RU"/>
+              </w:rPr>
+            </w:pPr>
+            <w:r>
+              <w:rPr>
+                <w:rFonts w:ascii="Segoe UI" w:eastAsia="Times New Roman" w:hAnsi="Segoe UI" w:cs="Segoe UI"/>
+                <w:color w:val="212529"/>
+                <w:sz w:val="20"/>
+                <w:szCs w:val="24"/>
+                <w:lang w:val="ru-RU" w:eastAsia="ru-RU"/>
+              </w:rPr>
+              <w:t>Пользователи должны иметь возможность просмотра всех объектов коллекции, но модифицировать могут только принадлежащие им.</w:t>
+            </w:r>
+          </w:p>
+          <w:p>
+            <w:pPr>
+              <w:widowControl/>
+              <w:numPr>
+                <w:ilvl w:val="0"/>
+                <w:numId w:val="17"/>
+              </w:numPr>
+              <w:shd w:val="clear" w:color="auto" w:fill="FFFFFF"/>
+              <w:suppressAutoHyphens w:val="0"/>
+              <w:spacing w:before="100" w:beforeAutospacing="1" w:after="100" w:afterAutospacing="1"/>
+              <w:rPr>
+                <w:rFonts w:ascii="Segoe UI" w:eastAsia="Times New Roman" w:hAnsi="Segoe UI" w:cs="Segoe UI"/>
+                <w:color w:val="212529"/>
+                <w:sz w:val="20"/>
+                <w:szCs w:val="24"/>
+                <w:lang w:val="ru-RU" w:eastAsia="ru-RU"/>
+              </w:rPr>
+            </w:pPr>
+            <w:r>
+              <w:rPr>
+                <w:rFonts w:ascii="Segoe UI" w:eastAsia="Times New Roman" w:hAnsi="Segoe UI" w:cs="Segoe UI"/>
+                <w:color w:val="212529"/>
+                <w:sz w:val="20"/>
+                <w:szCs w:val="24"/>
+                <w:lang w:val="ru-RU" w:eastAsia="ru-RU"/>
+              </w:rPr>
+              <w:t>Для идентификации пользователя отправлять логин и пароль с каждым запросом.</w:t>
             </w:r>
           </w:p>
           <w:p>
@@ -773,14 +1149,12 @@
             <w:r>
               <w:rPr>
                 <w:rFonts w:ascii="Segoe UI" w:eastAsia="Times New Roman" w:hAnsi="Segoe UI" w:cs="Segoe UI"/>
-                <w:b/>
-                <w:bCs/>
                 <w:color w:val="212529"/>
                 <w:sz w:val="20"/>
                 <w:szCs w:val="24"/>
                 <w:lang w:val="ru-RU" w:eastAsia="ru-RU"/>
               </w:rPr>
-              <w:t>Необходимо выполнить следующие требования:</w:t>
+              <w:t>Необходимо реализовать многопоточную обработку запросов.</w:t>
             </w:r>
           </w:p>
           <w:p>
@@ -788,11 +1162,11 @@
               <w:widowControl/>
               <w:numPr>
                 <w:ilvl w:val="0"/>
-                <w:numId w:val="13"/>
+                <w:numId w:val="18"/>
               </w:numPr>
               <w:shd w:val="clear" w:color="auto" w:fill="FFFFFF"/>
               <w:suppressAutoHyphens w:val="0"/>
-              <w:spacing w:before="100" w:beforeAutospacing="1"/>
+              <w:spacing w:before="100" w:beforeAutospacing="1" w:after="100" w:afterAutospacing="1"/>
               <w:rPr>
                 <w:rFonts w:ascii="Segoe UI" w:eastAsia="Times New Roman" w:hAnsi="Segoe UI" w:cs="Segoe UI"/>
                 <w:color w:val="212529"/>
@@ -809,209 +1183,62 @@
                 <w:szCs w:val="24"/>
                 <w:lang w:val="ru-RU" w:eastAsia="ru-RU"/>
               </w:rPr>
-              <w:t xml:space="preserve">Операции обработки объектов коллекции должны быть реализованы с помощью </w:t>
+              <w:t>Для многопоточного чтения запросов использовать </w:t>
             </w:r>
             <w:proofErr w:type="spellStart"/>
             <w:r>
               <w:rPr>
-                <w:rFonts w:ascii="Segoe UI" w:eastAsia="Times New Roman" w:hAnsi="Segoe UI" w:cs="Segoe UI"/>
-                <w:color w:val="212529"/>
-                <w:sz w:val="20"/>
-                <w:szCs w:val="24"/>
-                <w:lang w:val="ru-RU" w:eastAsia="ru-RU"/>
-              </w:rPr>
-              <w:t>Stream</w:t>
+                <w:rFonts w:ascii="Consolas" w:eastAsia="Times New Roman" w:hAnsi="Consolas" w:cs="Courier New"/>
+                <w:color w:val="E83E8C"/>
+                <w:sz w:val="18"/>
+                <w:szCs w:val="21"/>
+                <w:lang w:val="ru-RU" w:eastAsia="ru-RU"/>
+              </w:rPr>
+              <w:t>Fixed</w:t>
             </w:r>
             <w:proofErr w:type="spellEnd"/>
             <w:r>
               <w:rPr>
-                <w:rFonts w:ascii="Segoe UI" w:eastAsia="Times New Roman" w:hAnsi="Segoe UI" w:cs="Segoe UI"/>
-                <w:color w:val="212529"/>
-                <w:sz w:val="20"/>
-                <w:szCs w:val="24"/>
-                <w:lang w:val="ru-RU" w:eastAsia="ru-RU"/>
-              </w:rPr>
-              <w:t xml:space="preserve"> API с использованием лямбда-выражений.</w:t>
-            </w:r>
-          </w:p>
-          <w:p>
-            <w:pPr>
-              <w:widowControl/>
-              <w:numPr>
-                <w:ilvl w:val="0"/>
-                <w:numId w:val="13"/>
-              </w:numPr>
-              <w:shd w:val="clear" w:color="auto" w:fill="FFFFFF"/>
-              <w:suppressAutoHyphens w:val="0"/>
-              <w:spacing w:before="100" w:beforeAutospacing="1"/>
-              <w:rPr>
-                <w:rFonts w:ascii="Segoe UI" w:eastAsia="Times New Roman" w:hAnsi="Segoe UI" w:cs="Segoe UI"/>
-                <w:color w:val="212529"/>
-                <w:sz w:val="20"/>
-                <w:szCs w:val="24"/>
-                <w:lang w:val="ru-RU" w:eastAsia="ru-RU"/>
-              </w:rPr>
-            </w:pPr>
-            <w:r>
-              <w:rPr>
-                <w:rFonts w:ascii="Segoe UI" w:eastAsia="Times New Roman" w:hAnsi="Segoe UI" w:cs="Segoe UI"/>
-                <w:color w:val="212529"/>
-                <w:sz w:val="20"/>
-                <w:szCs w:val="24"/>
-                <w:lang w:val="ru-RU" w:eastAsia="ru-RU"/>
-              </w:rPr>
-              <w:t xml:space="preserve">Объекты между клиентом и сервером должны передаваться в </w:t>
+                <w:rFonts w:ascii="Consolas" w:eastAsia="Times New Roman" w:hAnsi="Consolas" w:cs="Courier New"/>
+                <w:color w:val="E83E8C"/>
+                <w:sz w:val="18"/>
+                <w:szCs w:val="21"/>
+                <w:lang w:val="ru-RU" w:eastAsia="ru-RU"/>
+              </w:rPr>
+              <w:t xml:space="preserve"> </w:t>
             </w:r>
             <w:proofErr w:type="spellStart"/>
             <w:r>
               <w:rPr>
-                <w:rFonts w:ascii="Segoe UI" w:eastAsia="Times New Roman" w:hAnsi="Segoe UI" w:cs="Segoe UI"/>
-                <w:color w:val="212529"/>
-                <w:sz w:val="20"/>
-                <w:szCs w:val="24"/>
-                <w:lang w:val="ru-RU" w:eastAsia="ru-RU"/>
-              </w:rPr>
-              <w:t>сериализованном</w:t>
+                <w:rFonts w:ascii="Consolas" w:eastAsia="Times New Roman" w:hAnsi="Consolas" w:cs="Courier New"/>
+                <w:color w:val="E83E8C"/>
+                <w:sz w:val="18"/>
+                <w:szCs w:val="21"/>
+                <w:lang w:val="ru-RU" w:eastAsia="ru-RU"/>
+              </w:rPr>
+              <w:t>thread</w:t>
             </w:r>
             <w:proofErr w:type="spellEnd"/>
             <w:r>
               <w:rPr>
-                <w:rFonts w:ascii="Segoe UI" w:eastAsia="Times New Roman" w:hAnsi="Segoe UI" w:cs="Segoe UI"/>
-                <w:color w:val="212529"/>
-                <w:sz w:val="20"/>
-                <w:szCs w:val="24"/>
-                <w:lang w:val="ru-RU" w:eastAsia="ru-RU"/>
-              </w:rPr>
-              <w:t xml:space="preserve"> виде.</w:t>
-            </w:r>
-          </w:p>
-          <w:p>
-            <w:pPr>
-              <w:widowControl/>
-              <w:numPr>
-                <w:ilvl w:val="0"/>
-                <w:numId w:val="13"/>
-              </w:numPr>
-              <w:shd w:val="clear" w:color="auto" w:fill="FFFFFF"/>
-              <w:suppressAutoHyphens w:val="0"/>
-              <w:spacing w:before="100" w:beforeAutospacing="1"/>
-              <w:rPr>
-                <w:rFonts w:ascii="Segoe UI" w:eastAsia="Times New Roman" w:hAnsi="Segoe UI" w:cs="Segoe UI"/>
-                <w:color w:val="212529"/>
-                <w:sz w:val="20"/>
-                <w:szCs w:val="24"/>
-                <w:lang w:val="ru-RU" w:eastAsia="ru-RU"/>
-              </w:rPr>
-            </w:pPr>
-            <w:r>
-              <w:rPr>
-                <w:rFonts w:ascii="Segoe UI" w:eastAsia="Times New Roman" w:hAnsi="Segoe UI" w:cs="Segoe UI"/>
-                <w:color w:val="212529"/>
-                <w:sz w:val="20"/>
-                <w:szCs w:val="24"/>
-                <w:lang w:val="ru-RU" w:eastAsia="ru-RU"/>
-              </w:rPr>
-              <w:t>Объекты в коллекции, передаваемой клиенту, должны быть отсортированы по умолчанию</w:t>
-            </w:r>
-          </w:p>
-          <w:p>
-            <w:pPr>
-              <w:widowControl/>
-              <w:numPr>
-                <w:ilvl w:val="0"/>
-                <w:numId w:val="13"/>
-              </w:numPr>
-              <w:shd w:val="clear" w:color="auto" w:fill="FFFFFF"/>
-              <w:suppressAutoHyphens w:val="0"/>
-              <w:spacing w:before="100" w:beforeAutospacing="1"/>
-              <w:rPr>
-                <w:rFonts w:ascii="Segoe UI" w:eastAsia="Times New Roman" w:hAnsi="Segoe UI" w:cs="Segoe UI"/>
-                <w:color w:val="212529"/>
-                <w:sz w:val="20"/>
-                <w:szCs w:val="24"/>
-                <w:lang w:val="ru-RU" w:eastAsia="ru-RU"/>
-              </w:rPr>
-            </w:pPr>
-            <w:r>
-              <w:rPr>
-                <w:rFonts w:ascii="Segoe UI" w:eastAsia="Times New Roman" w:hAnsi="Segoe UI" w:cs="Segoe UI"/>
-                <w:color w:val="212529"/>
-                <w:sz w:val="20"/>
-                <w:szCs w:val="24"/>
-                <w:lang w:val="ru-RU" w:eastAsia="ru-RU"/>
-              </w:rPr>
-              <w:t>Клиент должен корректно обрабатывать временную недоступность сервера.</w:t>
-            </w:r>
-          </w:p>
-          <w:p>
-            <w:pPr>
-              <w:widowControl/>
-              <w:numPr>
-                <w:ilvl w:val="0"/>
-                <w:numId w:val="13"/>
-              </w:numPr>
-              <w:shd w:val="clear" w:color="auto" w:fill="FFFFFF"/>
-              <w:suppressAutoHyphens w:val="0"/>
-              <w:spacing w:before="100" w:beforeAutospacing="1"/>
-              <w:rPr>
-                <w:rFonts w:ascii="Segoe UI" w:eastAsia="Times New Roman" w:hAnsi="Segoe UI" w:cs="Segoe UI"/>
-                <w:color w:val="212529"/>
-                <w:sz w:val="20"/>
-                <w:szCs w:val="24"/>
-                <w:lang w:val="ru-RU" w:eastAsia="ru-RU"/>
-              </w:rPr>
-            </w:pPr>
-            <w:r>
-              <w:rPr>
-                <w:rFonts w:ascii="Segoe UI" w:eastAsia="Times New Roman" w:hAnsi="Segoe UI" w:cs="Segoe UI"/>
-                <w:color w:val="212529"/>
-                <w:sz w:val="20"/>
-                <w:szCs w:val="24"/>
-                <w:lang w:val="ru-RU" w:eastAsia="ru-RU"/>
-              </w:rPr>
-              <w:t>Обмен данными между клиентом и сервером должен осуществляться по протоколу UDP</w:t>
-            </w:r>
-          </w:p>
-          <w:p>
-            <w:pPr>
-              <w:widowControl/>
-              <w:numPr>
-                <w:ilvl w:val="0"/>
-                <w:numId w:val="13"/>
-              </w:numPr>
-              <w:shd w:val="clear" w:color="auto" w:fill="FFFFFF"/>
-              <w:suppressAutoHyphens w:val="0"/>
-              <w:spacing w:before="100" w:beforeAutospacing="1"/>
-              <w:rPr>
-                <w:rFonts w:ascii="Segoe UI" w:eastAsia="Times New Roman" w:hAnsi="Segoe UI" w:cs="Segoe UI"/>
-                <w:color w:val="212529"/>
-                <w:sz w:val="20"/>
-                <w:szCs w:val="24"/>
-                <w:lang w:val="ru-RU" w:eastAsia="ru-RU"/>
-              </w:rPr>
-            </w:pPr>
-            <w:r>
-              <w:rPr>
-                <w:rFonts w:ascii="Segoe UI" w:eastAsia="Times New Roman" w:hAnsi="Segoe UI" w:cs="Segoe UI"/>
-                <w:color w:val="212529"/>
-                <w:sz w:val="20"/>
-                <w:szCs w:val="24"/>
-                <w:lang w:val="ru-RU" w:eastAsia="ru-RU"/>
-              </w:rPr>
-              <w:t>Для обмена данными на сервере необходимо использовать </w:t>
+                <w:rFonts w:ascii="Consolas" w:eastAsia="Times New Roman" w:hAnsi="Consolas" w:cs="Courier New"/>
+                <w:color w:val="E83E8C"/>
+                <w:sz w:val="18"/>
+                <w:szCs w:val="21"/>
+                <w:lang w:val="ru-RU" w:eastAsia="ru-RU"/>
+              </w:rPr>
+              <w:t xml:space="preserve"> </w:t>
             </w:r>
             <w:proofErr w:type="spellStart"/>
             <w:r>
               <w:rPr>
-                <w:rFonts w:ascii="Segoe UI" w:eastAsia="Times New Roman" w:hAnsi="Segoe UI" w:cs="Segoe UI"/>
-                <w:b/>
-                <w:bCs/>
-                <w:color w:val="212529"/>
-                <w:sz w:val="20"/>
-                <w:szCs w:val="24"/>
-                <w:lang w:val="ru-RU" w:eastAsia="ru-RU"/>
-              </w:rPr>
-              <w:t>датаграммы</w:t>
+                <w:rFonts w:ascii="Consolas" w:eastAsia="Times New Roman" w:hAnsi="Consolas" w:cs="Courier New"/>
+                <w:color w:val="E83E8C"/>
+                <w:sz w:val="18"/>
+                <w:szCs w:val="21"/>
+                <w:lang w:val="ru-RU" w:eastAsia="ru-RU"/>
+              </w:rPr>
+              <w:t>pool</w:t>
             </w:r>
             <w:proofErr w:type="spellEnd"/>
           </w:p>
@@ -1020,11 +1247,11 @@
               <w:widowControl/>
               <w:numPr>
                 <w:ilvl w:val="0"/>
-                <w:numId w:val="13"/>
+                <w:numId w:val="18"/>
               </w:numPr>
               <w:shd w:val="clear" w:color="auto" w:fill="FFFFFF"/>
               <w:suppressAutoHyphens w:val="0"/>
-              <w:spacing w:before="100" w:beforeAutospacing="1"/>
+              <w:spacing w:before="100" w:beforeAutospacing="1" w:after="100" w:afterAutospacing="1"/>
               <w:rPr>
                 <w:rFonts w:ascii="Segoe UI" w:eastAsia="Times New Roman" w:hAnsi="Segoe UI" w:cs="Segoe UI"/>
                 <w:color w:val="212529"/>
@@ -1041,19 +1268,61 @@
                 <w:szCs w:val="24"/>
                 <w:lang w:val="ru-RU" w:eastAsia="ru-RU"/>
               </w:rPr>
-              <w:t>Для обмена данными на клиенте необходимо использовать </w:t>
+              <w:t xml:space="preserve">Для </w:t>
             </w:r>
+            <w:proofErr w:type="spellStart"/>
             <w:r>
               <w:rPr>
                 <w:rFonts w:ascii="Segoe UI" w:eastAsia="Times New Roman" w:hAnsi="Segoe UI" w:cs="Segoe UI"/>
-                <w:b/>
-                <w:bCs/>
                 <w:color w:val="212529"/>
                 <w:sz w:val="20"/>
                 <w:szCs w:val="24"/>
                 <w:lang w:val="ru-RU" w:eastAsia="ru-RU"/>
               </w:rPr>
-              <w:t>сетевой канал</w:t>
+              <w:t>многопотчной</w:t>
+            </w:r>
+            <w:proofErr w:type="spellEnd"/>
+            <w:r>
+              <w:rPr>
+                <w:rFonts w:ascii="Segoe UI" w:eastAsia="Times New Roman" w:hAnsi="Segoe UI" w:cs="Segoe UI"/>
+                <w:color w:val="212529"/>
+                <w:sz w:val="20"/>
+                <w:szCs w:val="24"/>
+                <w:lang w:val="ru-RU" w:eastAsia="ru-RU"/>
+              </w:rPr>
+              <w:t xml:space="preserve"> обработки полученного запроса использовать </w:t>
+            </w:r>
+            <w:r>
+              <w:rPr>
+                <w:rFonts w:ascii="Consolas" w:eastAsia="Times New Roman" w:hAnsi="Consolas" w:cs="Courier New"/>
+                <w:color w:val="E83E8C"/>
+                <w:sz w:val="18"/>
+                <w:szCs w:val="21"/>
+                <w:lang w:val="ru-RU" w:eastAsia="ru-RU"/>
+              </w:rPr>
+              <w:t>создание нового потока (</w:t>
+            </w:r>
+            <w:proofErr w:type="spellStart"/>
+            <w:r>
+              <w:rPr>
+                <w:rFonts w:ascii="Consolas" w:eastAsia="Times New Roman" w:hAnsi="Consolas" w:cs="Courier New"/>
+                <w:color w:val="E83E8C"/>
+                <w:sz w:val="18"/>
+                <w:szCs w:val="21"/>
+                <w:lang w:val="ru-RU" w:eastAsia="ru-RU"/>
+              </w:rPr>
+              <w:t>java.lang.Thread</w:t>
+            </w:r>
+            <w:proofErr w:type="spellEnd"/>
+            <w:r>
+              <w:rPr>
+                <w:rFonts w:ascii="Consolas" w:eastAsia="Times New Roman" w:hAnsi="Consolas" w:cs="Courier New"/>
+                <w:color w:val="E83E8C"/>
+                <w:sz w:val="18"/>
+                <w:szCs w:val="21"/>
+                <w:lang w:val="ru-RU" w:eastAsia="ru-RU"/>
+              </w:rPr>
+              <w:t>)</w:t>
             </w:r>
           </w:p>
           <w:p>
@@ -1061,11 +1330,11 @@
               <w:widowControl/>
               <w:numPr>
                 <w:ilvl w:val="0"/>
-                <w:numId w:val="13"/>
+                <w:numId w:val="18"/>
               </w:numPr>
               <w:shd w:val="clear" w:color="auto" w:fill="FFFFFF"/>
               <w:suppressAutoHyphens w:val="0"/>
-              <w:spacing w:before="100" w:beforeAutospacing="1"/>
+              <w:spacing w:before="100" w:beforeAutospacing="1" w:after="100" w:afterAutospacing="1"/>
               <w:rPr>
                 <w:rFonts w:ascii="Segoe UI" w:eastAsia="Times New Roman" w:hAnsi="Segoe UI" w:cs="Segoe UI"/>
                 <w:color w:val="212529"/>
@@ -1082,8 +1351,91 @@
                 <w:szCs w:val="24"/>
                 <w:lang w:val="ru-RU" w:eastAsia="ru-RU"/>
               </w:rPr>
-              <w:t>Сетевые каналы должны использоваться в неблокирующем режиме.</w:t>
+              <w:t>Для многопоточной отправки ответа использовать </w:t>
             </w:r>
+            <w:r>
+              <w:rPr>
+                <w:rFonts w:ascii="Consolas" w:eastAsia="Times New Roman" w:hAnsi="Consolas" w:cs="Courier New"/>
+                <w:color w:val="E83E8C"/>
+                <w:sz w:val="18"/>
+                <w:szCs w:val="21"/>
+                <w:lang w:val="ru-RU" w:eastAsia="ru-RU"/>
+              </w:rPr>
+              <w:t>создание нового потока (</w:t>
+            </w:r>
+            <w:proofErr w:type="spellStart"/>
+            <w:r>
+              <w:rPr>
+                <w:rFonts w:ascii="Consolas" w:eastAsia="Times New Roman" w:hAnsi="Consolas" w:cs="Courier New"/>
+                <w:color w:val="E83E8C"/>
+                <w:sz w:val="18"/>
+                <w:szCs w:val="21"/>
+                <w:lang w:val="ru-RU" w:eastAsia="ru-RU"/>
+              </w:rPr>
+              <w:t>java.lang.Thread</w:t>
+            </w:r>
+            <w:proofErr w:type="spellEnd"/>
+            <w:r>
+              <w:rPr>
+                <w:rFonts w:ascii="Consolas" w:eastAsia="Times New Roman" w:hAnsi="Consolas" w:cs="Courier New"/>
+                <w:color w:val="E83E8C"/>
+                <w:sz w:val="18"/>
+                <w:szCs w:val="21"/>
+                <w:lang w:val="ru-RU" w:eastAsia="ru-RU"/>
+              </w:rPr>
+              <w:t>)</w:t>
+            </w:r>
+          </w:p>
+          <w:p>
+            <w:pPr>
+              <w:widowControl/>
+              <w:numPr>
+                <w:ilvl w:val="0"/>
+                <w:numId w:val="18"/>
+              </w:numPr>
+              <w:shd w:val="clear" w:color="auto" w:fill="FFFFFF"/>
+              <w:suppressAutoHyphens w:val="0"/>
+              <w:spacing w:before="100" w:beforeAutospacing="1" w:after="100" w:afterAutospacing="1"/>
+              <w:rPr>
+                <w:rFonts w:ascii="Segoe UI" w:eastAsia="Times New Roman" w:hAnsi="Segoe UI" w:cs="Segoe UI"/>
+                <w:color w:val="212529"/>
+                <w:sz w:val="20"/>
+                <w:szCs w:val="24"/>
+                <w:lang w:val="ru-RU" w:eastAsia="ru-RU"/>
+              </w:rPr>
+            </w:pPr>
+            <w:r>
+              <w:rPr>
+                <w:rFonts w:ascii="Segoe UI" w:eastAsia="Times New Roman" w:hAnsi="Segoe UI" w:cs="Segoe UI"/>
+                <w:color w:val="212529"/>
+                <w:sz w:val="20"/>
+                <w:szCs w:val="24"/>
+                <w:lang w:val="ru-RU" w:eastAsia="ru-RU"/>
+              </w:rPr>
+              <w:t>Для синхронизации доступа к коллекции использовать </w:t>
+            </w:r>
+            <w:r>
+              <w:rPr>
+                <w:rFonts w:ascii="Consolas" w:eastAsia="Times New Roman" w:hAnsi="Consolas" w:cs="Courier New"/>
+                <w:color w:val="E83E8C"/>
+                <w:sz w:val="18"/>
+                <w:szCs w:val="21"/>
+                <w:lang w:val="ru-RU" w:eastAsia="ru-RU"/>
+              </w:rPr>
+              <w:t xml:space="preserve">синхронизацию чтения и записи с помощью </w:t>
+            </w:r>
+            <w:proofErr w:type="spellStart"/>
+            <w:r>
+              <w:rPr>
+                <w:rFonts w:ascii="Consolas" w:eastAsia="Times New Roman" w:hAnsi="Consolas" w:cs="Courier New"/>
+                <w:color w:val="E83E8C"/>
+                <w:sz w:val="18"/>
+                <w:szCs w:val="21"/>
+                <w:lang w:val="ru-RU" w:eastAsia="ru-RU"/>
+              </w:rPr>
+              <w:t>java.util.concurrent.locks.ReentrantLock</w:t>
+            </w:r>
+            <w:proofErr w:type="spellEnd"/>
           </w:p>
           <w:p>
             <w:pPr>
@@ -1109,7 +1461,7 @@
                 <w:szCs w:val="24"/>
                 <w:lang w:val="ru-RU" w:eastAsia="ru-RU"/>
               </w:rPr>
-              <w:t>Обязанности серверного приложения:</w:t>
+              <w:t>Порядок выполнения работы:</w:t>
             </w:r>
           </w:p>
           <w:p>
@@ -1117,7 +1469,7 @@
               <w:widowControl/>
               <w:numPr>
                 <w:ilvl w:val="0"/>
-                <w:numId w:val="14"/>
+                <w:numId w:val="19"/>
               </w:numPr>
               <w:shd w:val="clear" w:color="auto" w:fill="FFFFFF"/>
               <w:suppressAutoHyphens w:val="0"/>
@@ -1138,7 +1490,29 @@
                 <w:szCs w:val="24"/>
                 <w:lang w:val="ru-RU" w:eastAsia="ru-RU"/>
               </w:rPr>
-              <w:t>Работа с файлом, хранящим коллекцию.</w:t>
+              <w:t xml:space="preserve">В качестве базы данных использовать </w:t>
+            </w:r>
+            <w:proofErr w:type="spellStart"/>
+            <w:r>
+              <w:rPr>
+                <w:rFonts w:ascii="Segoe UI" w:eastAsia="Times New Roman" w:hAnsi="Segoe UI" w:cs="Segoe UI"/>
+                <w:color w:val="212529"/>
+                <w:sz w:val="20"/>
+                <w:szCs w:val="24"/>
+                <w:lang w:val="ru-RU" w:eastAsia="ru-RU"/>
+              </w:rPr>
+              <w:t>PostgreSQL</w:t>
+            </w:r>
+            <w:proofErr w:type="spellEnd"/>
+            <w:r>
+              <w:rPr>
+                <w:rFonts w:ascii="Segoe UI" w:eastAsia="Times New Roman" w:hAnsi="Segoe UI" w:cs="Segoe UI"/>
+                <w:color w:val="212529"/>
+                <w:sz w:val="20"/>
+                <w:szCs w:val="24"/>
+                <w:lang w:val="ru-RU" w:eastAsia="ru-RU"/>
+              </w:rPr>
+              <w:t>.</w:t>
             </w:r>
           </w:p>
           <w:p>
@@ -1146,7 +1520,7 @@
               <w:widowControl/>
               <w:numPr>
                 <w:ilvl w:val="0"/>
-                <w:numId w:val="14"/>
+                <w:numId w:val="19"/>
               </w:numPr>
               <w:shd w:val="clear" w:color="auto" w:fill="FFFFFF"/>
               <w:suppressAutoHyphens w:val="0"/>
@@ -1154,7 +1528,7 @@
               <w:rPr>
                 <w:rFonts w:ascii="Segoe UI" w:eastAsia="Times New Roman" w:hAnsi="Segoe UI" w:cs="Segoe UI"/>
                 <w:color w:val="212529"/>
-                <w:sz w:val="20"/>
+                <w:sz w:val="24"/>
                 <w:szCs w:val="24"/>
                 <w:lang w:val="ru-RU" w:eastAsia="ru-RU"/>
               </w:rPr>
@@ -1167,19 +1541,21 @@
                 <w:szCs w:val="24"/>
                 <w:lang w:val="ru-RU" w:eastAsia="ru-RU"/>
               </w:rPr>
-              <w:t>Управление коллекцией объектов.</w:t>
+              <w:t>Для подключения к БД на кафедральном сервере использовать хост </w:t>
             </w:r>
-          </w:p>
-          <w:p>
-            <w:pPr>
-              <w:widowControl/>
-              <w:numPr>
-                <w:ilvl w:val="0"/>
-                <w:numId w:val="14"/>
-              </w:numPr>
-              <w:shd w:val="clear" w:color="auto" w:fill="FFFFFF"/>
-              <w:suppressAutoHyphens w:val="0"/>
-              <w:spacing w:before="100" w:beforeAutospacing="1" w:after="100" w:afterAutospacing="1"/>
+            <w:proofErr w:type="spellStart"/>
+            <w:r>
+              <w:rPr>
+                <w:rFonts w:ascii="Consolas" w:eastAsia="Times New Roman" w:hAnsi="Consolas" w:cs="Courier New"/>
+                <w:color w:val="E83E8C"/>
+                <w:sz w:val="18"/>
+                <w:szCs w:val="21"/>
+                <w:lang w:val="ru-RU" w:eastAsia="ru-RU"/>
+              </w:rPr>
+              <w:t>pg</w:t>
+            </w:r>
+            <w:proofErr w:type="spellEnd"/>
+            <w:r>
               <w:rPr>
                 <w:rFonts w:ascii="Segoe UI" w:eastAsia="Times New Roman" w:hAnsi="Segoe UI" w:cs="Segoe UI"/>
                 <w:color w:val="212529"/>
@@ -1187,7 +1563,20 @@
                 <w:szCs w:val="24"/>
                 <w:lang w:val="ru-RU" w:eastAsia="ru-RU"/>
               </w:rPr>
-            </w:pPr>
+              <w:t>, имя базы данных - </w:t>
+            </w:r>
+            <w:proofErr w:type="spellStart"/>
+            <w:r>
+              <w:rPr>
+                <w:rFonts w:ascii="Consolas" w:eastAsia="Times New Roman" w:hAnsi="Consolas" w:cs="Courier New"/>
+                <w:color w:val="E83E8C"/>
+                <w:sz w:val="18"/>
+                <w:szCs w:val="21"/>
+                <w:lang w:val="ru-RU" w:eastAsia="ru-RU"/>
+              </w:rPr>
+              <w:t>studs</w:t>
+            </w:r>
+            <w:proofErr w:type="spellEnd"/>
             <w:r>
               <w:rPr>
                 <w:rFonts w:ascii="Segoe UI" w:eastAsia="Times New Roman" w:hAnsi="Segoe UI" w:cs="Segoe UI"/>
@@ -1196,765 +1585,7 @@
                 <w:szCs w:val="24"/>
                 <w:lang w:val="ru-RU" w:eastAsia="ru-RU"/>
               </w:rPr>
-              <w:t>Назначение автоматически генерируемых полей объектов в коллекции.</w:t>
-            </w:r>
-          </w:p>
-          <w:p>
-            <w:pPr>
-              <w:widowControl/>
-              <w:numPr>
-                <w:ilvl w:val="0"/>
-                <w:numId w:val="14"/>
-              </w:numPr>
-              <w:shd w:val="clear" w:color="auto" w:fill="FFFFFF"/>
-              <w:suppressAutoHyphens w:val="0"/>
-              <w:spacing w:before="100" w:beforeAutospacing="1" w:after="100" w:afterAutospacing="1"/>
-              <w:rPr>
-                <w:rFonts w:ascii="Segoe UI" w:eastAsia="Times New Roman" w:hAnsi="Segoe UI" w:cs="Segoe UI"/>
-                <w:color w:val="212529"/>
-                <w:sz w:val="20"/>
-                <w:szCs w:val="24"/>
-                <w:lang w:val="ru-RU" w:eastAsia="ru-RU"/>
-              </w:rPr>
-            </w:pPr>
-            <w:r>
-              <w:rPr>
-                <w:rFonts w:ascii="Segoe UI" w:eastAsia="Times New Roman" w:hAnsi="Segoe UI" w:cs="Segoe UI"/>
-                <w:color w:val="212529"/>
-                <w:sz w:val="20"/>
-                <w:szCs w:val="24"/>
-                <w:lang w:val="ru-RU" w:eastAsia="ru-RU"/>
-              </w:rPr>
-              <w:t>Ожидание подключений и запросов от клиента.</w:t>
-            </w:r>
-          </w:p>
-          <w:p>
-            <w:pPr>
-              <w:widowControl/>
-              <w:numPr>
-                <w:ilvl w:val="0"/>
-                <w:numId w:val="14"/>
-              </w:numPr>
-              <w:shd w:val="clear" w:color="auto" w:fill="FFFFFF"/>
-              <w:suppressAutoHyphens w:val="0"/>
-              <w:spacing w:before="100" w:beforeAutospacing="1" w:after="100" w:afterAutospacing="1"/>
-              <w:rPr>
-                <w:rFonts w:ascii="Segoe UI" w:eastAsia="Times New Roman" w:hAnsi="Segoe UI" w:cs="Segoe UI"/>
-                <w:color w:val="212529"/>
-                <w:sz w:val="20"/>
-                <w:szCs w:val="24"/>
-                <w:lang w:val="ru-RU" w:eastAsia="ru-RU"/>
-              </w:rPr>
-            </w:pPr>
-            <w:r>
-              <w:rPr>
-                <w:rFonts w:ascii="Segoe UI" w:eastAsia="Times New Roman" w:hAnsi="Segoe UI" w:cs="Segoe UI"/>
-                <w:color w:val="212529"/>
-                <w:sz w:val="20"/>
-                <w:szCs w:val="24"/>
-                <w:lang w:val="ru-RU" w:eastAsia="ru-RU"/>
-              </w:rPr>
-              <w:t>Обработка полученных запросов (команд).</w:t>
-            </w:r>
-          </w:p>
-          <w:p>
-            <w:pPr>
-              <w:widowControl/>
-              <w:numPr>
-                <w:ilvl w:val="0"/>
-                <w:numId w:val="14"/>
-              </w:numPr>
-              <w:shd w:val="clear" w:color="auto" w:fill="FFFFFF"/>
-              <w:suppressAutoHyphens w:val="0"/>
-              <w:spacing w:before="100" w:beforeAutospacing="1" w:after="100" w:afterAutospacing="1"/>
-              <w:rPr>
-                <w:rFonts w:ascii="Segoe UI" w:eastAsia="Times New Roman" w:hAnsi="Segoe UI" w:cs="Segoe UI"/>
-                <w:color w:val="212529"/>
-                <w:sz w:val="20"/>
-                <w:szCs w:val="24"/>
-                <w:lang w:val="ru-RU" w:eastAsia="ru-RU"/>
-              </w:rPr>
-            </w:pPr>
-            <w:r>
-              <w:rPr>
-                <w:rFonts w:ascii="Segoe UI" w:eastAsia="Times New Roman" w:hAnsi="Segoe UI" w:cs="Segoe UI"/>
-                <w:color w:val="212529"/>
-                <w:sz w:val="20"/>
-                <w:szCs w:val="24"/>
-                <w:lang w:val="ru-RU" w:eastAsia="ru-RU"/>
-              </w:rPr>
-              <w:t>Сохранение коллекции в файл при завершении работы приложения.</w:t>
-            </w:r>
-          </w:p>
-          <w:p>
-            <w:pPr>
-              <w:widowControl/>
-              <w:numPr>
-                <w:ilvl w:val="0"/>
-                <w:numId w:val="14"/>
-              </w:numPr>
-              <w:shd w:val="clear" w:color="auto" w:fill="FFFFFF"/>
-              <w:suppressAutoHyphens w:val="0"/>
-              <w:spacing w:before="100" w:beforeAutospacing="1"/>
-              <w:rPr>
-                <w:rFonts w:ascii="Segoe UI" w:eastAsia="Times New Roman" w:hAnsi="Segoe UI" w:cs="Segoe UI"/>
-                <w:color w:val="212529"/>
-                <w:sz w:val="20"/>
-                <w:szCs w:val="24"/>
-                <w:lang w:val="ru-RU" w:eastAsia="ru-RU"/>
-              </w:rPr>
-            </w:pPr>
-            <w:r>
-              <w:rPr>
-                <w:rFonts w:ascii="Segoe UI" w:eastAsia="Times New Roman" w:hAnsi="Segoe UI" w:cs="Segoe UI"/>
-                <w:color w:val="212529"/>
-                <w:sz w:val="20"/>
-                <w:szCs w:val="24"/>
-                <w:lang w:val="ru-RU" w:eastAsia="ru-RU"/>
-              </w:rPr>
-              <w:t>Сохранение коллекции в файл при исполнении специальной команды, доступной только серверу (клиент такую команду отправить не может).</w:t>
-            </w:r>
-          </w:p>
-          <w:p>
-            <w:pPr>
-              <w:widowControl/>
-              <w:suppressAutoHyphens w:val="0"/>
-              <w:rPr>
-                <w:rFonts w:ascii="Times New Roman" w:eastAsia="Times New Roman" w:hAnsi="Times New Roman" w:cs="Times New Roman"/>
-                <w:sz w:val="20"/>
-                <w:szCs w:val="24"/>
-                <w:lang w:val="ru-RU" w:eastAsia="ru-RU"/>
-              </w:rPr>
-            </w:pPr>
-            <w:r>
-              <w:rPr>
-                <w:rFonts w:ascii="Segoe UI" w:eastAsia="Times New Roman" w:hAnsi="Segoe UI" w:cs="Segoe UI"/>
-                <w:b/>
-                <w:bCs/>
-                <w:color w:val="212529"/>
-                <w:sz w:val="20"/>
-                <w:szCs w:val="24"/>
-                <w:shd w:val="clear" w:color="auto" w:fill="FFFFFF"/>
-                <w:lang w:val="ru-RU" w:eastAsia="ru-RU"/>
-              </w:rPr>
-              <w:t>Серверное приложение должно состоять из следующих модулей (реализованных в виде одного или нескольких классов):</w:t>
-            </w:r>
-          </w:p>
-          <w:p>
-            <w:pPr>
-              <w:widowControl/>
-              <w:numPr>
-                <w:ilvl w:val="0"/>
-                <w:numId w:val="15"/>
-              </w:numPr>
-              <w:shd w:val="clear" w:color="auto" w:fill="FFFFFF"/>
-              <w:suppressAutoHyphens w:val="0"/>
-              <w:spacing w:before="100" w:beforeAutospacing="1" w:after="100" w:afterAutospacing="1"/>
-              <w:rPr>
-                <w:rFonts w:ascii="Segoe UI" w:eastAsia="Times New Roman" w:hAnsi="Segoe UI" w:cs="Segoe UI"/>
-                <w:color w:val="212529"/>
-                <w:sz w:val="20"/>
-                <w:szCs w:val="24"/>
-                <w:lang w:val="ru-RU" w:eastAsia="ru-RU"/>
-              </w:rPr>
-            </w:pPr>
-            <w:r>
-              <w:rPr>
-                <w:rFonts w:ascii="Segoe UI" w:eastAsia="Times New Roman" w:hAnsi="Segoe UI" w:cs="Segoe UI"/>
-                <w:color w:val="212529"/>
-                <w:sz w:val="20"/>
-                <w:szCs w:val="24"/>
-                <w:lang w:val="ru-RU" w:eastAsia="ru-RU"/>
-              </w:rPr>
-              <w:t>Модуль приёма подключений.</w:t>
-            </w:r>
-          </w:p>
-          <w:p>
-            <w:pPr>
-              <w:widowControl/>
-              <w:numPr>
-                <w:ilvl w:val="0"/>
-                <w:numId w:val="15"/>
-              </w:numPr>
-              <w:shd w:val="clear" w:color="auto" w:fill="FFFFFF"/>
-              <w:suppressAutoHyphens w:val="0"/>
-              <w:spacing w:before="100" w:beforeAutospacing="1" w:after="100" w:afterAutospacing="1"/>
-              <w:rPr>
-                <w:rFonts w:ascii="Segoe UI" w:eastAsia="Times New Roman" w:hAnsi="Segoe UI" w:cs="Segoe UI"/>
-                <w:color w:val="212529"/>
-                <w:sz w:val="20"/>
-                <w:szCs w:val="24"/>
-                <w:lang w:val="ru-RU" w:eastAsia="ru-RU"/>
-              </w:rPr>
-            </w:pPr>
-            <w:r>
-              <w:rPr>
-                <w:rFonts w:ascii="Segoe UI" w:eastAsia="Times New Roman" w:hAnsi="Segoe UI" w:cs="Segoe UI"/>
-                <w:color w:val="212529"/>
-                <w:sz w:val="20"/>
-                <w:szCs w:val="24"/>
-                <w:lang w:val="ru-RU" w:eastAsia="ru-RU"/>
-              </w:rPr>
-              <w:t>Модуль чтения запроса.</w:t>
-            </w:r>
-          </w:p>
-          <w:p>
-            <w:pPr>
-              <w:widowControl/>
-              <w:numPr>
-                <w:ilvl w:val="0"/>
-                <w:numId w:val="15"/>
-              </w:numPr>
-              <w:shd w:val="clear" w:color="auto" w:fill="FFFFFF"/>
-              <w:suppressAutoHyphens w:val="0"/>
-              <w:spacing w:before="100" w:beforeAutospacing="1" w:after="100" w:afterAutospacing="1"/>
-              <w:rPr>
-                <w:rFonts w:ascii="Segoe UI" w:eastAsia="Times New Roman" w:hAnsi="Segoe UI" w:cs="Segoe UI"/>
-                <w:color w:val="212529"/>
-                <w:sz w:val="20"/>
-                <w:szCs w:val="24"/>
-                <w:lang w:val="ru-RU" w:eastAsia="ru-RU"/>
-              </w:rPr>
-            </w:pPr>
-            <w:r>
-              <w:rPr>
-                <w:rFonts w:ascii="Segoe UI" w:eastAsia="Times New Roman" w:hAnsi="Segoe UI" w:cs="Segoe UI"/>
-                <w:color w:val="212529"/>
-                <w:sz w:val="20"/>
-                <w:szCs w:val="24"/>
-                <w:lang w:val="ru-RU" w:eastAsia="ru-RU"/>
-              </w:rPr>
-              <w:t>Модуль обработки полученных команд.</w:t>
-            </w:r>
-          </w:p>
-          <w:p>
-            <w:pPr>
-              <w:widowControl/>
-              <w:numPr>
-                <w:ilvl w:val="0"/>
-                <w:numId w:val="15"/>
-              </w:numPr>
-              <w:shd w:val="clear" w:color="auto" w:fill="FFFFFF"/>
-              <w:suppressAutoHyphens w:val="0"/>
-              <w:spacing w:before="100" w:beforeAutospacing="1"/>
-              <w:rPr>
-                <w:rFonts w:ascii="Segoe UI" w:eastAsia="Times New Roman" w:hAnsi="Segoe UI" w:cs="Segoe UI"/>
-                <w:color w:val="212529"/>
-                <w:sz w:val="20"/>
-                <w:szCs w:val="24"/>
-                <w:lang w:val="ru-RU" w:eastAsia="ru-RU"/>
-              </w:rPr>
-            </w:pPr>
-            <w:r>
-              <w:rPr>
-                <w:rFonts w:ascii="Segoe UI" w:eastAsia="Times New Roman" w:hAnsi="Segoe UI" w:cs="Segoe UI"/>
-                <w:color w:val="212529"/>
-                <w:sz w:val="20"/>
-                <w:szCs w:val="24"/>
-                <w:lang w:val="ru-RU" w:eastAsia="ru-RU"/>
-              </w:rPr>
-              <w:t>Модуль отправки ответов клиенту.</w:t>
-            </w:r>
-          </w:p>
-          <w:p>
-            <w:pPr>
-              <w:widowControl/>
-              <w:suppressAutoHyphens w:val="0"/>
-              <w:rPr>
-                <w:rFonts w:ascii="Times New Roman" w:eastAsia="Times New Roman" w:hAnsi="Times New Roman" w:cs="Times New Roman"/>
-                <w:sz w:val="20"/>
-                <w:szCs w:val="24"/>
-                <w:lang w:val="ru-RU" w:eastAsia="ru-RU"/>
-              </w:rPr>
-            </w:pPr>
-            <w:r>
-              <w:rPr>
-                <w:rFonts w:ascii="Segoe UI" w:eastAsia="Times New Roman" w:hAnsi="Segoe UI" w:cs="Segoe UI"/>
-                <w:color w:val="212529"/>
-                <w:sz w:val="20"/>
-                <w:szCs w:val="24"/>
-                <w:shd w:val="clear" w:color="auto" w:fill="FFFFFF"/>
-                <w:lang w:val="ru-RU" w:eastAsia="ru-RU"/>
-              </w:rPr>
-              <w:t>Сервер должен работать в </w:t>
-            </w:r>
-            <w:r>
-              <w:rPr>
-                <w:rFonts w:ascii="Segoe UI" w:eastAsia="Times New Roman" w:hAnsi="Segoe UI" w:cs="Segoe UI"/>
-                <w:b/>
-                <w:bCs/>
-                <w:color w:val="212529"/>
-                <w:sz w:val="20"/>
-                <w:szCs w:val="24"/>
-                <w:shd w:val="clear" w:color="auto" w:fill="FFFFFF"/>
-                <w:lang w:val="ru-RU" w:eastAsia="ru-RU"/>
-              </w:rPr>
-              <w:t>однопоточном</w:t>
-            </w:r>
-            <w:r>
-              <w:rPr>
-                <w:rFonts w:ascii="Segoe UI" w:eastAsia="Times New Roman" w:hAnsi="Segoe UI" w:cs="Segoe UI"/>
-                <w:color w:val="212529"/>
-                <w:sz w:val="20"/>
-                <w:szCs w:val="24"/>
-                <w:shd w:val="clear" w:color="auto" w:fill="FFFFFF"/>
-                <w:lang w:val="ru-RU" w:eastAsia="ru-RU"/>
-              </w:rPr>
-              <w:t> режиме.</w:t>
-            </w:r>
-          </w:p>
-          <w:p>
-            <w:pPr>
-              <w:widowControl/>
-              <w:shd w:val="clear" w:color="auto" w:fill="FFFFFF"/>
-              <w:suppressAutoHyphens w:val="0"/>
-              <w:spacing w:after="100" w:afterAutospacing="1"/>
-              <w:rPr>
-                <w:rFonts w:ascii="Segoe UI" w:eastAsia="Times New Roman" w:hAnsi="Segoe UI" w:cs="Segoe UI"/>
-                <w:color w:val="212529"/>
-                <w:sz w:val="20"/>
-                <w:szCs w:val="24"/>
-                <w:lang w:val="ru-RU" w:eastAsia="ru-RU"/>
-              </w:rPr>
-            </w:pPr>
-            <w:r>
-              <w:rPr>
-                <w:rFonts w:ascii="Segoe UI" w:eastAsia="Times New Roman" w:hAnsi="Segoe UI" w:cs="Segoe UI"/>
-                <w:b/>
-                <w:bCs/>
-                <w:color w:val="212529"/>
-                <w:sz w:val="20"/>
-                <w:szCs w:val="24"/>
-                <w:lang w:val="ru-RU" w:eastAsia="ru-RU"/>
-              </w:rPr>
-              <w:t>Обязанности клиентского приложения:</w:t>
-            </w:r>
-          </w:p>
-          <w:p>
-            <w:pPr>
-              <w:widowControl/>
-              <w:numPr>
-                <w:ilvl w:val="0"/>
-                <w:numId w:val="16"/>
-              </w:numPr>
-              <w:shd w:val="clear" w:color="auto" w:fill="FFFFFF"/>
-              <w:suppressAutoHyphens w:val="0"/>
-              <w:spacing w:before="100" w:beforeAutospacing="1" w:after="100" w:afterAutospacing="1"/>
-              <w:rPr>
-                <w:rFonts w:ascii="Segoe UI" w:eastAsia="Times New Roman" w:hAnsi="Segoe UI" w:cs="Segoe UI"/>
-                <w:color w:val="212529"/>
-                <w:sz w:val="20"/>
-                <w:szCs w:val="24"/>
-                <w:lang w:val="ru-RU" w:eastAsia="ru-RU"/>
-              </w:rPr>
-            </w:pPr>
-            <w:r>
-              <w:rPr>
-                <w:rFonts w:ascii="Segoe UI" w:eastAsia="Times New Roman" w:hAnsi="Segoe UI" w:cs="Segoe UI"/>
-                <w:color w:val="212529"/>
-                <w:sz w:val="20"/>
-                <w:szCs w:val="24"/>
-                <w:lang w:val="ru-RU" w:eastAsia="ru-RU"/>
-              </w:rPr>
-              <w:t>Чтение команд из консоли.</w:t>
-            </w:r>
-          </w:p>
-          <w:p>
-            <w:pPr>
-              <w:widowControl/>
-              <w:numPr>
-                <w:ilvl w:val="0"/>
-                <w:numId w:val="16"/>
-              </w:numPr>
-              <w:shd w:val="clear" w:color="auto" w:fill="FFFFFF"/>
-              <w:suppressAutoHyphens w:val="0"/>
-              <w:spacing w:before="100" w:beforeAutospacing="1" w:after="100" w:afterAutospacing="1"/>
-              <w:rPr>
-                <w:rFonts w:ascii="Segoe UI" w:eastAsia="Times New Roman" w:hAnsi="Segoe UI" w:cs="Segoe UI"/>
-                <w:color w:val="212529"/>
-                <w:sz w:val="20"/>
-                <w:szCs w:val="24"/>
-                <w:lang w:val="ru-RU" w:eastAsia="ru-RU"/>
-              </w:rPr>
-            </w:pPr>
-            <w:proofErr w:type="spellStart"/>
-            <w:r>
-              <w:rPr>
-                <w:rFonts w:ascii="Segoe UI" w:eastAsia="Times New Roman" w:hAnsi="Segoe UI" w:cs="Segoe UI"/>
-                <w:color w:val="212529"/>
-                <w:sz w:val="20"/>
-                <w:szCs w:val="24"/>
-                <w:lang w:val="ru-RU" w:eastAsia="ru-RU"/>
-              </w:rPr>
-              <w:t>Валидация</w:t>
-            </w:r>
-            <w:proofErr w:type="spellEnd"/>
-            <w:r>
-              <w:rPr>
-                <w:rFonts w:ascii="Segoe UI" w:eastAsia="Times New Roman" w:hAnsi="Segoe UI" w:cs="Segoe UI"/>
-                <w:color w:val="212529"/>
-                <w:sz w:val="20"/>
-                <w:szCs w:val="24"/>
-                <w:lang w:val="ru-RU" w:eastAsia="ru-RU"/>
-              </w:rPr>
-              <w:t xml:space="preserve"> вводимых данных.</w:t>
-            </w:r>
-          </w:p>
-          <w:p>
-            <w:pPr>
-              <w:widowControl/>
-              <w:numPr>
-                <w:ilvl w:val="0"/>
-                <w:numId w:val="16"/>
-              </w:numPr>
-              <w:shd w:val="clear" w:color="auto" w:fill="FFFFFF"/>
-              <w:suppressAutoHyphens w:val="0"/>
-              <w:spacing w:before="100" w:beforeAutospacing="1" w:after="100" w:afterAutospacing="1"/>
-              <w:rPr>
-                <w:rFonts w:ascii="Segoe UI" w:eastAsia="Times New Roman" w:hAnsi="Segoe UI" w:cs="Segoe UI"/>
-                <w:color w:val="212529"/>
-                <w:sz w:val="20"/>
-                <w:szCs w:val="24"/>
-                <w:lang w:val="ru-RU" w:eastAsia="ru-RU"/>
-              </w:rPr>
-            </w:pPr>
-            <w:proofErr w:type="spellStart"/>
-            <w:r>
-              <w:rPr>
-                <w:rFonts w:ascii="Segoe UI" w:eastAsia="Times New Roman" w:hAnsi="Segoe UI" w:cs="Segoe UI"/>
-                <w:color w:val="212529"/>
-                <w:sz w:val="20"/>
-                <w:szCs w:val="24"/>
-                <w:lang w:val="ru-RU" w:eastAsia="ru-RU"/>
-              </w:rPr>
-              <w:t>Сериализация</w:t>
-            </w:r>
-            <w:proofErr w:type="spellEnd"/>
-            <w:r>
-              <w:rPr>
-                <w:rFonts w:ascii="Segoe UI" w:eastAsia="Times New Roman" w:hAnsi="Segoe UI" w:cs="Segoe UI"/>
-                <w:color w:val="212529"/>
-                <w:sz w:val="20"/>
-                <w:szCs w:val="24"/>
-                <w:lang w:val="ru-RU" w:eastAsia="ru-RU"/>
-              </w:rPr>
-              <w:t xml:space="preserve"> введённой команды и её аргументов.</w:t>
-            </w:r>
-          </w:p>
-          <w:p>
-            <w:pPr>
-              <w:widowControl/>
-              <w:numPr>
-                <w:ilvl w:val="0"/>
-                <w:numId w:val="16"/>
-              </w:numPr>
-              <w:shd w:val="clear" w:color="auto" w:fill="FFFFFF"/>
-              <w:suppressAutoHyphens w:val="0"/>
-              <w:spacing w:before="100" w:beforeAutospacing="1" w:after="100" w:afterAutospacing="1"/>
-              <w:rPr>
-                <w:rFonts w:ascii="Segoe UI" w:eastAsia="Times New Roman" w:hAnsi="Segoe UI" w:cs="Segoe UI"/>
-                <w:color w:val="212529"/>
-                <w:sz w:val="20"/>
-                <w:szCs w:val="24"/>
-                <w:lang w:val="ru-RU" w:eastAsia="ru-RU"/>
-              </w:rPr>
-            </w:pPr>
-            <w:r>
-              <w:rPr>
-                <w:rFonts w:ascii="Segoe UI" w:eastAsia="Times New Roman" w:hAnsi="Segoe UI" w:cs="Segoe UI"/>
-                <w:color w:val="212529"/>
-                <w:sz w:val="20"/>
-                <w:szCs w:val="24"/>
-                <w:lang w:val="ru-RU" w:eastAsia="ru-RU"/>
-              </w:rPr>
-              <w:t>Отправка полученной команды и её аргументов на сервер.</w:t>
-            </w:r>
-          </w:p>
-          <w:p>
-            <w:pPr>
-              <w:widowControl/>
-              <w:numPr>
-                <w:ilvl w:val="0"/>
-                <w:numId w:val="16"/>
-              </w:numPr>
-              <w:shd w:val="clear" w:color="auto" w:fill="FFFFFF"/>
-              <w:suppressAutoHyphens w:val="0"/>
-              <w:spacing w:before="100" w:beforeAutospacing="1" w:after="100" w:afterAutospacing="1"/>
-              <w:rPr>
-                <w:rFonts w:ascii="Segoe UI" w:eastAsia="Times New Roman" w:hAnsi="Segoe UI" w:cs="Segoe UI"/>
-                <w:color w:val="212529"/>
-                <w:sz w:val="20"/>
-                <w:szCs w:val="24"/>
-                <w:lang w:val="ru-RU" w:eastAsia="ru-RU"/>
-              </w:rPr>
-            </w:pPr>
-            <w:r>
-              <w:rPr>
-                <w:rFonts w:ascii="Segoe UI" w:eastAsia="Times New Roman" w:hAnsi="Segoe UI" w:cs="Segoe UI"/>
-                <w:color w:val="212529"/>
-                <w:sz w:val="20"/>
-                <w:szCs w:val="24"/>
-                <w:lang w:val="ru-RU" w:eastAsia="ru-RU"/>
-              </w:rPr>
-              <w:t>Обработка ответа от сервера (вывод результата исполнения команды в консоль).</w:t>
-            </w:r>
-          </w:p>
-          <w:p>
-            <w:pPr>
-              <w:widowControl/>
-              <w:numPr>
-                <w:ilvl w:val="0"/>
-                <w:numId w:val="16"/>
-              </w:numPr>
-              <w:shd w:val="clear" w:color="auto" w:fill="FFFFFF"/>
-              <w:suppressAutoHyphens w:val="0"/>
-              <w:spacing w:before="100" w:beforeAutospacing="1" w:after="100" w:afterAutospacing="1"/>
-              <w:rPr>
-                <w:rFonts w:ascii="Segoe UI" w:eastAsia="Times New Roman" w:hAnsi="Segoe UI" w:cs="Segoe UI"/>
-                <w:color w:val="212529"/>
-                <w:sz w:val="20"/>
-                <w:szCs w:val="24"/>
-                <w:lang w:val="ru-RU" w:eastAsia="ru-RU"/>
-              </w:rPr>
-            </w:pPr>
-            <w:r>
-              <w:rPr>
-                <w:rFonts w:ascii="Segoe UI" w:eastAsia="Times New Roman" w:hAnsi="Segoe UI" w:cs="Segoe UI"/>
-                <w:color w:val="212529"/>
-                <w:sz w:val="20"/>
-                <w:szCs w:val="24"/>
-                <w:lang w:val="ru-RU" w:eastAsia="ru-RU"/>
-              </w:rPr>
-              <w:t>Команду </w:t>
-            </w:r>
-            <w:proofErr w:type="spellStart"/>
-            <w:r>
-              <w:rPr>
-                <w:rFonts w:ascii="Consolas" w:eastAsia="Times New Roman" w:hAnsi="Consolas" w:cs="Courier New"/>
-                <w:color w:val="E83E8C"/>
-                <w:sz w:val="18"/>
-                <w:szCs w:val="21"/>
-                <w:lang w:val="ru-RU" w:eastAsia="ru-RU"/>
-              </w:rPr>
-              <w:t>save</w:t>
-            </w:r>
-            <w:proofErr w:type="spellEnd"/>
-            <w:r>
-              <w:rPr>
-                <w:rFonts w:ascii="Segoe UI" w:eastAsia="Times New Roman" w:hAnsi="Segoe UI" w:cs="Segoe UI"/>
-                <w:color w:val="212529"/>
-                <w:sz w:val="20"/>
-                <w:szCs w:val="24"/>
-                <w:lang w:val="ru-RU" w:eastAsia="ru-RU"/>
-              </w:rPr>
-              <w:t> из клиентского приложения необходимо убрать.</w:t>
-            </w:r>
-          </w:p>
-          <w:p>
-            <w:pPr>
-              <w:widowControl/>
-              <w:numPr>
-                <w:ilvl w:val="0"/>
-                <w:numId w:val="16"/>
-              </w:numPr>
-              <w:shd w:val="clear" w:color="auto" w:fill="FFFFFF"/>
-              <w:suppressAutoHyphens w:val="0"/>
-              <w:spacing w:before="100" w:beforeAutospacing="1"/>
-              <w:rPr>
-                <w:rFonts w:ascii="Segoe UI" w:eastAsia="Times New Roman" w:hAnsi="Segoe UI" w:cs="Segoe UI"/>
-                <w:color w:val="212529"/>
-                <w:sz w:val="20"/>
-                <w:szCs w:val="24"/>
-                <w:lang w:val="ru-RU" w:eastAsia="ru-RU"/>
-              </w:rPr>
-            </w:pPr>
-            <w:r>
-              <w:rPr>
-                <w:rFonts w:ascii="Segoe UI" w:eastAsia="Times New Roman" w:hAnsi="Segoe UI" w:cs="Segoe UI"/>
-                <w:color w:val="212529"/>
-                <w:sz w:val="20"/>
-                <w:szCs w:val="24"/>
-                <w:lang w:val="ru-RU" w:eastAsia="ru-RU"/>
-              </w:rPr>
-              <w:t>Команда </w:t>
-            </w:r>
-            <w:proofErr w:type="spellStart"/>
-            <w:r>
-              <w:rPr>
-                <w:rFonts w:ascii="Consolas" w:eastAsia="Times New Roman" w:hAnsi="Consolas" w:cs="Courier New"/>
-                <w:color w:val="E83E8C"/>
-                <w:sz w:val="18"/>
-                <w:szCs w:val="21"/>
-                <w:lang w:val="ru-RU" w:eastAsia="ru-RU"/>
-              </w:rPr>
-              <w:t>exit</w:t>
-            </w:r>
-            <w:proofErr w:type="spellEnd"/>
-            <w:r>
-              <w:rPr>
-                <w:rFonts w:ascii="Segoe UI" w:eastAsia="Times New Roman" w:hAnsi="Segoe UI" w:cs="Segoe UI"/>
-                <w:color w:val="212529"/>
-                <w:sz w:val="20"/>
-                <w:szCs w:val="24"/>
-                <w:lang w:val="ru-RU" w:eastAsia="ru-RU"/>
-              </w:rPr>
-              <w:t> завершает работу клиентского приложения.</w:t>
-            </w:r>
-          </w:p>
-          <w:p>
-            <w:pPr>
-              <w:widowControl/>
-              <w:suppressAutoHyphens w:val="0"/>
-              <w:rPr>
-                <w:rFonts w:ascii="Times New Roman" w:eastAsia="Times New Roman" w:hAnsi="Times New Roman" w:cs="Times New Roman"/>
-                <w:sz w:val="20"/>
-                <w:szCs w:val="24"/>
-                <w:lang w:val="ru-RU" w:eastAsia="ru-RU"/>
-              </w:rPr>
-            </w:pPr>
-            <w:r>
-              <w:rPr>
-                <w:rFonts w:ascii="Segoe UI" w:eastAsia="Times New Roman" w:hAnsi="Segoe UI" w:cs="Segoe UI"/>
-                <w:b/>
-                <w:bCs/>
-                <w:color w:val="212529"/>
-                <w:sz w:val="20"/>
-                <w:szCs w:val="24"/>
-                <w:shd w:val="clear" w:color="auto" w:fill="FFFFFF"/>
-                <w:lang w:val="ru-RU" w:eastAsia="ru-RU"/>
-              </w:rPr>
-              <w:t>Важно! </w:t>
-            </w:r>
-            <w:r>
-              <w:rPr>
-                <w:rFonts w:ascii="Segoe UI" w:eastAsia="Times New Roman" w:hAnsi="Segoe UI" w:cs="Segoe UI"/>
-                <w:color w:val="212529"/>
-                <w:sz w:val="20"/>
-                <w:szCs w:val="24"/>
-                <w:shd w:val="clear" w:color="auto" w:fill="FFFFFF"/>
-                <w:lang w:val="ru-RU" w:eastAsia="ru-RU"/>
-              </w:rPr>
-              <w:t xml:space="preserve">Команды и их аргументы должны представлять из себя объекты классов. Недопустим обмен "простыми" строками. Так, для команды </w:t>
-            </w:r>
-            <w:proofErr w:type="spellStart"/>
-            <w:r>
-              <w:rPr>
-                <w:rFonts w:ascii="Segoe UI" w:eastAsia="Times New Roman" w:hAnsi="Segoe UI" w:cs="Segoe UI"/>
-                <w:color w:val="212529"/>
-                <w:sz w:val="20"/>
-                <w:szCs w:val="24"/>
-                <w:shd w:val="clear" w:color="auto" w:fill="FFFFFF"/>
-                <w:lang w:val="ru-RU" w:eastAsia="ru-RU"/>
-              </w:rPr>
-              <w:t>add</w:t>
-            </w:r>
-            <w:proofErr w:type="spellEnd"/>
-            <w:r>
-              <w:rPr>
-                <w:rFonts w:ascii="Segoe UI" w:eastAsia="Times New Roman" w:hAnsi="Segoe UI" w:cs="Segoe UI"/>
-                <w:color w:val="212529"/>
-                <w:sz w:val="20"/>
-                <w:szCs w:val="24"/>
-                <w:shd w:val="clear" w:color="auto" w:fill="FFFFFF"/>
-                <w:lang w:val="ru-RU" w:eastAsia="ru-RU"/>
-              </w:rPr>
-              <w:t xml:space="preserve"> или её аналога необходимо сформировать объект, содержащий тип команды и объект, который должен храниться в вашей коллекции.</w:t>
-            </w:r>
-          </w:p>
-          <w:p>
-            <w:pPr>
-              <w:widowControl/>
-              <w:shd w:val="clear" w:color="auto" w:fill="FFFFFF"/>
-              <w:suppressAutoHyphens w:val="0"/>
-              <w:spacing w:after="100" w:afterAutospacing="1"/>
-              <w:rPr>
-                <w:rFonts w:ascii="Segoe UI" w:eastAsia="Times New Roman" w:hAnsi="Segoe UI" w:cs="Segoe UI"/>
-                <w:color w:val="212529"/>
-                <w:sz w:val="24"/>
-                <w:szCs w:val="24"/>
-                <w:lang w:val="ru-RU" w:eastAsia="ru-RU"/>
-              </w:rPr>
-            </w:pPr>
-            <w:r>
-              <w:rPr>
-                <w:rFonts w:ascii="Segoe UI" w:eastAsia="Times New Roman" w:hAnsi="Segoe UI" w:cs="Segoe UI"/>
-                <w:b/>
-                <w:bCs/>
-                <w:color w:val="212529"/>
-                <w:sz w:val="20"/>
-                <w:szCs w:val="24"/>
-                <w:lang w:val="ru-RU" w:eastAsia="ru-RU"/>
-              </w:rPr>
-              <w:t xml:space="preserve">Дополнительное </w:t>
-            </w:r>
-            <w:proofErr w:type="gramStart"/>
-            <w:r>
-              <w:rPr>
-                <w:rFonts w:ascii="Segoe UI" w:eastAsia="Times New Roman" w:hAnsi="Segoe UI" w:cs="Segoe UI"/>
-                <w:b/>
-                <w:bCs/>
-                <w:color w:val="212529"/>
-                <w:sz w:val="20"/>
-                <w:szCs w:val="24"/>
-                <w:lang w:val="ru-RU" w:eastAsia="ru-RU"/>
-              </w:rPr>
-              <w:t>задание:</w:t>
-            </w:r>
-            <w:r>
-              <w:rPr>
-                <w:rFonts w:ascii="Segoe UI" w:eastAsia="Times New Roman" w:hAnsi="Segoe UI" w:cs="Segoe UI"/>
-                <w:color w:val="212529"/>
-                <w:sz w:val="20"/>
-                <w:szCs w:val="24"/>
-                <w:lang w:val="ru-RU" w:eastAsia="ru-RU"/>
-              </w:rPr>
-              <w:br/>
-              <w:t>Реализовать</w:t>
-            </w:r>
-            <w:proofErr w:type="gramEnd"/>
-            <w:r>
-              <w:rPr>
-                <w:rFonts w:ascii="Segoe UI" w:eastAsia="Times New Roman" w:hAnsi="Segoe UI" w:cs="Segoe UI"/>
-                <w:color w:val="212529"/>
-                <w:sz w:val="20"/>
-                <w:szCs w:val="24"/>
-                <w:lang w:val="ru-RU" w:eastAsia="ru-RU"/>
-              </w:rPr>
-              <w:t xml:space="preserve"> </w:t>
-            </w:r>
-            <w:proofErr w:type="spellStart"/>
-            <w:r>
-              <w:rPr>
-                <w:rFonts w:ascii="Segoe UI" w:eastAsia="Times New Roman" w:hAnsi="Segoe UI" w:cs="Segoe UI"/>
-                <w:color w:val="212529"/>
-                <w:sz w:val="20"/>
-                <w:szCs w:val="24"/>
-                <w:lang w:val="ru-RU" w:eastAsia="ru-RU"/>
-              </w:rPr>
-              <w:t>логирование</w:t>
-            </w:r>
-            <w:proofErr w:type="spellEnd"/>
-            <w:r>
-              <w:rPr>
-                <w:rFonts w:ascii="Segoe UI" w:eastAsia="Times New Roman" w:hAnsi="Segoe UI" w:cs="Segoe UI"/>
-                <w:color w:val="212529"/>
-                <w:sz w:val="20"/>
-                <w:szCs w:val="24"/>
-                <w:lang w:val="ru-RU" w:eastAsia="ru-RU"/>
-              </w:rPr>
-              <w:t xml:space="preserve"> различных этапов работы сервера (начало работы, получение нового подключения, получение нового запроса, отправка ответа и т.п.) с помощью </w:t>
-            </w:r>
-            <w:r>
-              <w:rPr>
-                <w:rFonts w:ascii="Segoe UI" w:eastAsia="Times New Roman" w:hAnsi="Segoe UI" w:cs="Segoe UI"/>
-                <w:b/>
-                <w:bCs/>
-                <w:color w:val="212529"/>
-                <w:sz w:val="20"/>
-                <w:szCs w:val="24"/>
-                <w:lang w:val="ru-RU" w:eastAsia="ru-RU"/>
-              </w:rPr>
-              <w:t>Log4J2</w:t>
+              <w:t>, имя пользователя/пароль совпадают с таковыми для подключения к серверу.</w:t>
             </w:r>
           </w:p>
         </w:tc>
@@ -2010,7 +1641,6 @@
           <w:szCs w:val="21"/>
           <w:lang w:val="ru-RU" w:eastAsia="ru-RU"/>
         </w:rPr>
-        <w:lastRenderedPageBreak/>
         <w:t>Исходный код программы.</w:t>
       </w:r>
     </w:p>
@@ -2073,129 +1703,7 @@
             <w:szCs w:val="21"/>
             <w:lang w:val="ru-RU" w:eastAsia="ru-RU"/>
           </w:rPr>
-          <w:t>https://github.com/maxbarsukov/itmo/tree/master/1-2%20%D0%BF%D1%80%D0%BE%D0%B3%D1%80%D0%B0%D0%BC%D0%BC%D0%B8%D1%80%D0%BE%D0%B2%D0%B0%D0%BD%D0%B8%D0%B5/%D0%BB%D0%B0%D0%B1%D0%BE%D1%80%D0%B0%D1%82%D0%BE%D1%80%D0%BD%D1%8B%D0%</w:t>
-        </w:r>
-        <w:r>
-          <w:rPr>
-            <w:rStyle w:val="ad"/>
-            <w:rFonts w:ascii="Times New Roman" w:eastAsia="Times New Roman" w:hAnsi="Times New Roman" w:cs="Times New Roman"/>
-            <w:sz w:val="21"/>
-            <w:szCs w:val="21"/>
-            <w:lang w:val="ru-RU" w:eastAsia="ru-RU"/>
-          </w:rPr>
-          <w:t>B</w:t>
-        </w:r>
-        <w:r>
-          <w:rPr>
-            <w:rStyle w:val="ad"/>
-            <w:rFonts w:ascii="Times New Roman" w:eastAsia="Times New Roman" w:hAnsi="Times New Roman" w:cs="Times New Roman"/>
-            <w:sz w:val="21"/>
-            <w:szCs w:val="21"/>
-            <w:lang w:val="ru-RU" w:eastAsia="ru-RU"/>
-          </w:rPr>
-          <w:t>5/lab6</w:t>
-        </w:r>
-      </w:hyperlink>
-      <w:r>
-        <w:rPr>
-          <w:rStyle w:val="ad"/>
-          <w:rFonts w:ascii="Times New Roman" w:eastAsia="Times New Roman" w:hAnsi="Times New Roman" w:cs="Times New Roman"/>
-          <w:sz w:val="21"/>
-          <w:szCs w:val="21"/>
-          <w:lang w:val="ru-RU" w:eastAsia="ru-RU"/>
-        </w:rPr>
-        <w:t xml:space="preserve"> </w:t>
-      </w:r>
-    </w:p>
-    <w:p>
-      <w:pPr>
-        <w:widowControl/>
-        <w:rPr>
-          <w:rFonts w:ascii="Times New Roman" w:eastAsia="Times New Roman" w:hAnsi="Times New Roman" w:cs="Times New Roman"/>
-          <w:color w:val="333333"/>
-          <w:sz w:val="21"/>
-          <w:szCs w:val="21"/>
-          <w:lang w:val="ru-RU" w:eastAsia="ru-RU"/>
-        </w:rPr>
-      </w:pPr>
-    </w:p>
-    <w:p>
-      <w:pPr>
-        <w:widowControl/>
-        <w:rPr>
-          <w:rFonts w:ascii="Times New Roman" w:eastAsia="Times New Roman" w:hAnsi="Times New Roman" w:cs="Times New Roman"/>
-          <w:color w:val="333333"/>
-          <w:sz w:val="21"/>
-          <w:szCs w:val="21"/>
-          <w:lang w:val="ru-RU" w:eastAsia="ru-RU"/>
-        </w:rPr>
-      </w:pPr>
-    </w:p>
-    <w:p>
-      <w:pPr>
-        <w:pStyle w:val="ac"/>
-        <w:numPr>
-          <w:ilvl w:val="0"/>
-          <w:numId w:val="1"/>
-        </w:numPr>
-        <w:rPr>
-          <w:rFonts w:ascii="Times New Roman" w:eastAsia="Times New Roman" w:hAnsi="Times New Roman" w:cs="Times New Roman"/>
-          <w:b/>
-          <w:color w:val="333333"/>
-          <w:sz w:val="28"/>
-          <w:szCs w:val="21"/>
-          <w:lang w:val="ru-RU" w:eastAsia="ru-RU"/>
-        </w:rPr>
-      </w:pPr>
-      <w:r>
-        <w:rPr>
-          <w:rFonts w:ascii="Times New Roman" w:eastAsia="Times New Roman" w:hAnsi="Times New Roman" w:cs="Times New Roman"/>
-          <w:b/>
-          <w:color w:val="333333"/>
-          <w:sz w:val="28"/>
-          <w:szCs w:val="21"/>
-          <w:lang w:val="ru-RU" w:eastAsia="ru-RU"/>
-        </w:rPr>
-        <w:t>Диаграмма классов реализованной объектной модели.</w:t>
-      </w:r>
-    </w:p>
-    <w:p>
-      <w:pPr>
-        <w:pStyle w:val="ac"/>
-        <w:widowControl/>
-        <w:ind w:left="420"/>
-        <w:rPr>
-          <w:rFonts w:ascii="Times New Roman" w:eastAsia="Times New Roman" w:hAnsi="Times New Roman" w:cs="Times New Roman"/>
-          <w:b/>
-          <w:color w:val="333333"/>
-          <w:sz w:val="24"/>
-          <w:szCs w:val="21"/>
-          <w:lang w:val="ru-RU" w:eastAsia="ru-RU"/>
-        </w:rPr>
-      </w:pPr>
-    </w:p>
-    <w:p>
-      <w:pPr>
-        <w:widowControl/>
-        <w:ind w:left="426"/>
-        <w:rPr>
-          <w:rStyle w:val="ad"/>
-          <w:rFonts w:ascii="Times New Roman" w:eastAsia="Times New Roman" w:hAnsi="Times New Roman" w:cs="Times New Roman"/>
-          <w:sz w:val="21"/>
-          <w:szCs w:val="21"/>
-          <w:lang w:val="ru-RU" w:eastAsia="ru-RU"/>
-        </w:rPr>
-      </w:pPr>
-      <w:hyperlink r:id="rId9" w:history="1">
-        <w:r>
-          <w:rPr>
-            <w:rStyle w:val="ad"/>
-            <w:rFonts w:ascii="Times New Roman" w:eastAsia="Times New Roman" w:hAnsi="Times New Roman" w:cs="Times New Roman"/>
-            <w:sz w:val="21"/>
-            <w:szCs w:val="21"/>
-            <w:lang w:val="ru-RU" w:eastAsia="ru-RU"/>
-          </w:rPr>
-          <w:t>https://github.com/maxbarsukov/itmo/tree/master/1-2%20%D0%BF%D1%80%D0%BE%D0%B3%D1%80%D0%B0%D0%BC%D0%BC%D0%B8%D1%80%D0%BE%D0%B2%D0%B0%D0%BD%D0%B8%D0%B5/%D0%BB%D0%B0%D0%B1%D0%BE%D1%80%D0%B0%D1%82%D0%BE%D1%80%D0</w:t>
+          <w:t>https://github.com/maxbarsukov/itmo/tree/master/1-2%20%D0%BF%D1%80%D0%BE%D0%B3%D1%80%D0%B0%D0%BC%D0%BC%D0%B8%D1%80%D0%BE%D0%B2%D0%B0%D0%BD%D0%B8%D0%B5/%D0%BB</w:t>
         </w:r>
         <w:r>
           <w:rPr>
@@ -2215,13 +1723,51 @@
             <w:szCs w:val="21"/>
             <w:lang w:val="ru-RU" w:eastAsia="ru-RU"/>
           </w:rPr>
-          <w:t>BD%D1%8B%D0%B5/lab6/docs/diagrams</w:t>
+          <w:t>D0%B0%D0%B1%D0%BE%D1%80%D0%B0%D1%82%D0%BE%D1%80%D0%BD%D1%8B%D0%B5/lab7</w:t>
         </w:r>
       </w:hyperlink>
+      <w:r>
+        <w:rPr>
+          <w:rStyle w:val="ad"/>
+          <w:rFonts w:ascii="Times New Roman" w:eastAsia="Times New Roman" w:hAnsi="Times New Roman" w:cs="Times New Roman"/>
+          <w:sz w:val="21"/>
+          <w:szCs w:val="21"/>
+          <w:lang w:val="ru-RU" w:eastAsia="ru-RU"/>
+        </w:rPr>
+        <w:t xml:space="preserve"> </w:t>
+      </w:r>
     </w:p>
     <w:p>
       <w:pPr>
         <w:widowControl/>
+        <w:rPr>
+          <w:rFonts w:ascii="Times New Roman" w:eastAsia="Times New Roman" w:hAnsi="Times New Roman" w:cs="Times New Roman"/>
+          <w:color w:val="333333"/>
+          <w:sz w:val="21"/>
+          <w:szCs w:val="21"/>
+          <w:lang w:val="ru-RU" w:eastAsia="ru-RU"/>
+        </w:rPr>
+      </w:pPr>
+    </w:p>
+    <w:p>
+      <w:pPr>
+        <w:widowControl/>
+        <w:rPr>
+          <w:rFonts w:ascii="Times New Roman" w:eastAsia="Times New Roman" w:hAnsi="Times New Roman" w:cs="Times New Roman"/>
+          <w:color w:val="333333"/>
+          <w:sz w:val="21"/>
+          <w:szCs w:val="21"/>
+          <w:lang w:val="ru-RU" w:eastAsia="ru-RU"/>
+        </w:rPr>
+      </w:pPr>
+    </w:p>
+    <w:p>
+      <w:pPr>
+        <w:pStyle w:val="ac"/>
+        <w:numPr>
+          <w:ilvl w:val="0"/>
+          <w:numId w:val="1"/>
+        </w:numPr>
         <w:rPr>
           <w:rFonts w:ascii="Times New Roman" w:eastAsia="Times New Roman" w:hAnsi="Times New Roman" w:cs="Times New Roman"/>
           <w:b/>
@@ -2231,6 +1777,97 @@
           <w:lang w:val="ru-RU" w:eastAsia="ru-RU"/>
         </w:rPr>
       </w:pPr>
+      <w:r>
+        <w:rPr>
+          <w:rFonts w:ascii="Times New Roman" w:eastAsia="Times New Roman" w:hAnsi="Times New Roman" w:cs="Times New Roman"/>
+          <w:b/>
+          <w:color w:val="333333"/>
+          <w:sz w:val="28"/>
+          <w:szCs w:val="21"/>
+          <w:lang w:val="ru-RU" w:eastAsia="ru-RU"/>
+        </w:rPr>
+        <w:t>Диаграмма классов реализованной объектной модели.</w:t>
+      </w:r>
+    </w:p>
+    <w:p>
+      <w:pPr>
+        <w:pStyle w:val="ac"/>
+        <w:widowControl/>
+        <w:ind w:left="420"/>
+        <w:rPr>
+          <w:rFonts w:ascii="Times New Roman" w:eastAsia="Times New Roman" w:hAnsi="Times New Roman" w:cs="Times New Roman"/>
+          <w:b/>
+          <w:color w:val="333333"/>
+          <w:sz w:val="24"/>
+          <w:szCs w:val="21"/>
+          <w:lang w:val="ru-RU" w:eastAsia="ru-RU"/>
+        </w:rPr>
+      </w:pPr>
+    </w:p>
+    <w:p>
+      <w:pPr>
+        <w:widowControl/>
+        <w:ind w:left="426"/>
+        <w:rPr>
+          <w:rFonts w:ascii="Times New Roman" w:eastAsia="Times New Roman" w:hAnsi="Times New Roman" w:cs="Times New Roman"/>
+          <w:b/>
+          <w:color w:val="333333"/>
+          <w:sz w:val="28"/>
+          <w:szCs w:val="21"/>
+          <w:lang w:val="ru-RU" w:eastAsia="ru-RU"/>
+        </w:rPr>
+      </w:pPr>
+      <w:r>
+        <w:rPr>
+          <w:rStyle w:val="ad"/>
+          <w:rFonts w:ascii="Times New Roman" w:eastAsia="Times New Roman" w:hAnsi="Times New Roman" w:cs="Times New Roman"/>
+          <w:sz w:val="21"/>
+          <w:szCs w:val="21"/>
+          <w:lang w:val="ru-RU" w:eastAsia="ru-RU"/>
+        </w:rPr>
+        <w:t>https://github.com/maxbarsukov/itmo/tree/master/1-2%20%D0%BF%D1%80%D0%BE%D0%B3%D1%80%D0%B0%D0%BC%D0%BC%D0%B8%D1%80%D0%BE%D0%B2%D0%B0%D0%BD%D0%B8%D0%B5/%D0%BB%D0%B0%D0%B1%D0%BE%D1%80%D0%B0%D1%82%D0%BE%D1%80%D0%BD%D1%8B%D0%B5/lab7/docs/diagrams</w:t>
+      </w:r>
+    </w:p>
+    <w:p>
+      <w:pPr>
+        <w:widowControl/>
+        <w:rPr>
+          <w:rFonts w:ascii="Times New Roman" w:eastAsia="Times New Roman" w:hAnsi="Times New Roman" w:cs="Times New Roman"/>
+          <w:b/>
+          <w:color w:val="333333"/>
+          <w:sz w:val="28"/>
+          <w:szCs w:val="21"/>
+          <w:lang w:val="ru-RU" w:eastAsia="ru-RU"/>
+        </w:rPr>
+      </w:pPr>
+      <w:bookmarkStart w:id="0" w:name="_GoBack"/>
+      <w:bookmarkEnd w:id="0"/>
+    </w:p>
+    <w:p>
+      <w:pPr>
+        <w:widowControl/>
+        <w:rPr>
+          <w:rFonts w:ascii="Times New Roman" w:eastAsia="Times New Roman" w:hAnsi="Times New Roman" w:cs="Times New Roman"/>
+          <w:b/>
+          <w:color w:val="333333"/>
+          <w:sz w:val="28"/>
+          <w:szCs w:val="21"/>
+          <w:lang w:val="ru-RU" w:eastAsia="ru-RU"/>
+        </w:rPr>
+      </w:pPr>
+    </w:p>
+    <w:p>
+      <w:pPr>
+        <w:widowControl/>
+        <w:rPr>
+          <w:rFonts w:ascii="Times New Roman" w:eastAsia="Times New Roman" w:hAnsi="Times New Roman" w:cs="Times New Roman"/>
+          <w:b/>
+          <w:color w:val="333333"/>
+          <w:sz w:val="28"/>
+          <w:szCs w:val="21"/>
+          <w:lang w:eastAsia="ru-RU"/>
+        </w:rPr>
+      </w:pPr>
     </w:p>
     <w:p>
       <w:pPr>
@@ -2244,7 +1881,7 @@
           <w:rFonts w:ascii="Times New Roman" w:eastAsia="Times New Roman" w:hAnsi="Times New Roman" w:cs="Times New Roman"/>
           <w:b/>
           <w:color w:val="333333"/>
-          <w:sz w:val="28"/>
+          <w:sz w:val="24"/>
           <w:szCs w:val="21"/>
           <w:lang w:val="ru-RU" w:eastAsia="ru-RU"/>
         </w:rPr>
@@ -2258,6 +1895,7 @@
           <w:szCs w:val="21"/>
           <w:lang w:val="ru-RU" w:eastAsia="ru-RU"/>
         </w:rPr>
+        <w:lastRenderedPageBreak/>
         <w:t>Вывод</w:t>
       </w:r>
     </w:p>
@@ -2292,7 +1930,7 @@
           <w:szCs w:val="21"/>
           <w:lang w:val="ru-RU" w:eastAsia="ru-RU"/>
         </w:rPr>
-        <w:t>Во время разработк</w:t>
+        <w:t xml:space="preserve">Во время </w:t>
       </w:r>
       <w:r>
         <w:rPr>
@@ -2302,7 +1940,7 @@
           <w:szCs w:val="21"/>
           <w:lang w:val="ru-RU" w:eastAsia="ru-RU"/>
         </w:rPr>
-        <w:t>и клиент-серверного приложения я познакомился</w:t>
+        <w:t>выполнения лабораторной работы</w:t>
       </w:r>
       <w:r>
         <w:rPr>
@@ -2312,7 +1950,7 @@
           <w:szCs w:val="21"/>
           <w:lang w:val="ru-RU" w:eastAsia="ru-RU"/>
         </w:rPr>
-        <w:t xml:space="preserve"> с прот</w:t>
+        <w:t xml:space="preserve"> я</w:t>
       </w:r>
       <w:r>
         <w:rPr>
@@ -2322,7 +1960,7 @@
           <w:szCs w:val="21"/>
           <w:lang w:val="ru-RU" w:eastAsia="ru-RU"/>
         </w:rPr>
-        <w:t xml:space="preserve">околом </w:t>
+        <w:t xml:space="preserve"> познакомился с основами многопоточного программирования в </w:t>
       </w:r>
       <w:r>
         <w:rPr>
@@ -2332,7 +1970,7 @@
           <w:szCs w:val="21"/>
           <w:lang w:eastAsia="ru-RU"/>
         </w:rPr>
-        <w:t>UDP</w:t>
+        <w:t>Java</w:t>
       </w:r>
       <w:r>
         <w:rPr>
@@ -2342,7 +1980,7 @@
           <w:szCs w:val="21"/>
           <w:lang w:val="ru-RU" w:eastAsia="ru-RU"/>
         </w:rPr>
-        <w:t>. Также я проработал</w:t>
+        <w:t xml:space="preserve">, </w:t>
       </w:r>
       <w:r>
         <w:rPr>
@@ -2352,7 +1990,17 @@
           <w:szCs w:val="21"/>
           <w:lang w:val="ru-RU" w:eastAsia="ru-RU"/>
         </w:rPr>
-        <w:t xml:space="preserve"> структуру </w:t>
+        <w:t xml:space="preserve">научился работать с </w:t>
+      </w:r>
+      <w:r>
+        <w:rPr>
+          <w:rFonts w:ascii="Times New Roman" w:eastAsia="Times New Roman" w:hAnsi="Times New Roman" w:cs="Times New Roman"/>
+          <w:color w:val="333333"/>
+          <w:sz w:val="24"/>
+          <w:szCs w:val="21"/>
+          <w:lang w:eastAsia="ru-RU"/>
+        </w:rPr>
+        <w:t>JDBC</w:t>
       </w:r>
       <w:r>
         <w:rPr>
@@ -2362,10 +2010,8 @@
           <w:szCs w:val="21"/>
           <w:lang w:val="ru-RU" w:eastAsia="ru-RU"/>
         </w:rPr>
-        <w:t>сервера и клиента и организовал взаимодействие между ними, углубил зн</w:t>
+        <w:t xml:space="preserve"> и базами данных</w:t>
       </w:r>
-      <w:bookmarkStart w:id="0" w:name="_GoBack"/>
-      <w:bookmarkEnd w:id="0"/>
       <w:r>
         <w:rPr>
           <w:rFonts w:ascii="Times New Roman" w:eastAsia="Times New Roman" w:hAnsi="Times New Roman" w:cs="Times New Roman"/>
@@ -2374,9 +2020,8 @@
           <w:szCs w:val="21"/>
           <w:lang w:val="ru-RU" w:eastAsia="ru-RU"/>
         </w:rPr>
-        <w:t xml:space="preserve">ания о </w:t>
+        <w:t xml:space="preserve"> </w:t>
       </w:r>
-      <w:proofErr w:type="spellStart"/>
       <w:r>
         <w:rPr>
           <w:rFonts w:ascii="Times New Roman" w:eastAsia="Times New Roman" w:hAnsi="Times New Roman" w:cs="Times New Roman"/>
@@ -2385,9 +2030,18 @@
           <w:szCs w:val="21"/>
           <w:lang w:val="ru-RU" w:eastAsia="ru-RU"/>
         </w:rPr>
-        <w:t>логировании</w:t>
+        <w:t xml:space="preserve">на примере </w:t>
       </w:r>
-      <w:proofErr w:type="spellEnd"/>
+      <w:r>
+        <w:rPr>
+          <w:rFonts w:ascii="Times New Roman" w:eastAsia="Times New Roman" w:hAnsi="Times New Roman" w:cs="Times New Roman"/>
+          <w:color w:val="333333"/>
+          <w:sz w:val="24"/>
+          <w:szCs w:val="21"/>
+          <w:lang w:eastAsia="ru-RU"/>
+        </w:rPr>
+        <w:t>PostgreSQL</w:t>
+      </w:r>
       <w:r>
         <w:rPr>
           <w:rFonts w:ascii="Times New Roman" w:eastAsia="Times New Roman" w:hAnsi="Times New Roman" w:cs="Times New Roman"/>
@@ -2396,17 +2050,7 @@
           <w:szCs w:val="21"/>
           <w:lang w:val="ru-RU" w:eastAsia="ru-RU"/>
         </w:rPr>
-        <w:t xml:space="preserve"> в </w:t>
-      </w:r>
-      <w:r>
-        <w:rPr>
-          <w:rFonts w:ascii="Times New Roman" w:eastAsia="Times New Roman" w:hAnsi="Times New Roman" w:cs="Times New Roman"/>
-          <w:color w:val="333333"/>
-          <w:sz w:val="24"/>
-          <w:szCs w:val="21"/>
-          <w:lang w:eastAsia="ru-RU"/>
-        </w:rPr>
-        <w:t>Java</w:t>
+        <w:t xml:space="preserve">, </w:t>
       </w:r>
       <w:r>
         <w:rPr>
@@ -2416,7 +2060,76 @@
           <w:szCs w:val="21"/>
           <w:lang w:val="ru-RU" w:eastAsia="ru-RU"/>
         </w:rPr>
-        <w:t>.</w:t>
+        <w:t>узнал о методах аутентификации и реализовал простейшую систему учётных записей.</w:t>
+      </w:r>
+    </w:p>
+    <w:p>
+      <w:pPr>
+        <w:widowControl/>
+        <w:rPr>
+          <w:rFonts w:ascii="Times New Roman" w:eastAsia="Times New Roman" w:hAnsi="Times New Roman" w:cs="Times New Roman"/>
+          <w:color w:val="333333"/>
+          <w:sz w:val="24"/>
+          <w:szCs w:val="21"/>
+          <w:lang w:val="ru-RU" w:eastAsia="ru-RU"/>
+        </w:rPr>
+      </w:pPr>
+    </w:p>
+    <w:p>
+      <w:pPr>
+        <w:widowControl/>
+        <w:rPr>
+          <w:rFonts w:ascii="Times New Roman" w:eastAsia="Times New Roman" w:hAnsi="Times New Roman" w:cs="Times New Roman"/>
+          <w:color w:val="333333"/>
+          <w:sz w:val="24"/>
+          <w:szCs w:val="21"/>
+          <w:lang w:val="ru-RU" w:eastAsia="ru-RU"/>
+        </w:rPr>
+      </w:pPr>
+    </w:p>
+    <w:p>
+      <w:pPr>
+        <w:widowControl/>
+        <w:rPr>
+          <w:rFonts w:ascii="Times New Roman" w:eastAsia="Times New Roman" w:hAnsi="Times New Roman" w:cs="Times New Roman"/>
+          <w:color w:val="333333"/>
+          <w:sz w:val="24"/>
+          <w:szCs w:val="21"/>
+          <w:lang w:val="ru-RU" w:eastAsia="ru-RU"/>
+        </w:rPr>
+      </w:pPr>
+      <w:r>
+        <w:rPr>
+          <w:rFonts w:ascii="Times New Roman" w:eastAsia="Times New Roman" w:hAnsi="Times New Roman" w:cs="Times New Roman"/>
+          <w:color w:val="333333"/>
+          <w:sz w:val="24"/>
+          <w:szCs w:val="21"/>
+          <w:lang w:val="ru-RU" w:eastAsia="ru-RU"/>
+        </w:rPr>
+        <w:pict>
+          <v:shapetype id="_x0000_t75" coordsize="21600,21600" o:spt="75" o:preferrelative="t" path="m@4@5l@4@11@9@11@9@5xe" filled="f" stroked="f">
+            <v:stroke joinstyle="miter"/>
+            <v:formulas>
+              <v:f eqn="if lineDrawn pixelLineWidth 0"/>
+              <v:f eqn="sum @0 1 0"/>
+              <v:f eqn="sum 0 0 @1"/>
+              <v:f eqn="prod @2 1 2"/>
+              <v:f eqn="prod @3 21600 pixelWidth"/>
+              <v:f eqn="prod @3 21600 pixelHeight"/>
+              <v:f eqn="sum @0 0 1"/>
+              <v:f eqn="prod @6 1 2"/>
+              <v:f eqn="prod @7 21600 pixelWidth"/>
+              <v:f eqn="sum @8 21600 0"/>
+              <v:f eqn="prod @7 21600 pixelHeight"/>
+              <v:f eqn="sum @10 21600 0"/>
+            </v:formulas>
+            <v:path o:extrusionok="f" gradientshapeok="t" o:connecttype="rect"/>
+            <o:lock v:ext="edit" aspectratio="t"/>
+          </v:shapetype>
+          <v:shape id="_x0000_i1025" type="#_x0000_t75" style="width:467.25pt;height:303pt">
+            <v:imagedata r:id="rId9" o:title="oop"/>
+          </v:shape>
+        </w:pict>
       </w:r>
     </w:p>
     <w:sectPr>
@@ -3019,9 +2732,122 @@
     </w:lvl>
   </w:abstractNum>
   <w:abstractNum w:abstractNumId="5" w15:restartNumberingAfterBreak="0">
+    <w:nsid w:val="1843019D"/>
+    <w:multiLevelType w:val="multilevel"/>
+    <w:tmpl w:val="4AD4023C"/>
+    <w:lvl w:ilvl="0">
+      <w:start w:val="1"/>
+      <w:numFmt w:val="decimal"/>
+      <w:lvlText w:val="%1."/>
+      <w:lvlJc w:val="left"/>
+      <w:pPr>
+        <w:tabs>
+          <w:tab w:val="num" w:pos="720"/>
+        </w:tabs>
+        <w:ind w:left="720" w:hanging="360"/>
+      </w:pPr>
+    </w:lvl>
+    <w:lvl w:ilvl="1" w:tentative="1">
+      <w:start w:val="1"/>
+      <w:numFmt w:val="decimal"/>
+      <w:lvlText w:val="%2."/>
+      <w:lvlJc w:val="left"/>
+      <w:pPr>
+        <w:tabs>
+          <w:tab w:val="num" w:pos="1440"/>
+        </w:tabs>
+        <w:ind w:left="1440" w:hanging="360"/>
+      </w:pPr>
+    </w:lvl>
+    <w:lvl w:ilvl="2" w:tentative="1">
+      <w:start w:val="1"/>
+      <w:numFmt w:val="decimal"/>
+      <w:lvlText w:val="%3."/>
+      <w:lvlJc w:val="left"/>
+      <w:pPr>
+        <w:tabs>
+          <w:tab w:val="num" w:pos="2160"/>
+        </w:tabs>
+        <w:ind w:left="2160" w:hanging="360"/>
+      </w:pPr>
+    </w:lvl>
+    <w:lvl w:ilvl="3" w:tentative="1">
+      <w:start w:val="1"/>
+      <w:numFmt w:val="decimal"/>
+      <w:lvlText w:val="%4."/>
+      <w:lvlJc w:val="left"/>
+      <w:pPr>
+        <w:tabs>
+          <w:tab w:val="num" w:pos="2880"/>
+        </w:tabs>
+        <w:ind w:left="2880" w:hanging="360"/>
+      </w:pPr>
+    </w:lvl>
+    <w:lvl w:ilvl="4" w:tentative="1">
+      <w:start w:val="1"/>
+      <w:numFmt w:val="decimal"/>
+      <w:lvlText w:val="%5."/>
+      <w:lvlJc w:val="left"/>
+      <w:pPr>
+        <w:tabs>
+          <w:tab w:val="num" w:pos="3600"/>
+        </w:tabs>
+        <w:ind w:left="3600" w:hanging="360"/>
+      </w:pPr>
+    </w:lvl>
+    <w:lvl w:ilvl="5" w:tentative="1">
+      <w:start w:val="1"/>
+      <w:numFmt w:val="decimal"/>
+      <w:lvlText w:val="%6."/>
+      <w:lvlJc w:val="left"/>
+      <w:pPr>
+        <w:tabs>
+          <w:tab w:val="num" w:pos="4320"/>
+        </w:tabs>
+        <w:ind w:left="4320" w:hanging="360"/>
+      </w:pPr>
+    </w:lvl>
+    <w:lvl w:ilvl="6" w:tentative="1">
+      <w:start w:val="1"/>
+      <w:numFmt w:val="decimal"/>
+      <w:lvlText w:val="%7."/>
+      <w:lvlJc w:val="left"/>
+      <w:pPr>
+        <w:tabs>
+          <w:tab w:val="num" w:pos="5040"/>
+        </w:tabs>
+        <w:ind w:left="5040" w:hanging="360"/>
+      </w:pPr>
+    </w:lvl>
+    <w:lvl w:ilvl="7" w:tentative="1">
+      <w:start w:val="1"/>
+      <w:numFmt w:val="decimal"/>
+      <w:lvlText w:val="%8."/>
+      <w:lvlJc w:val="left"/>
+      <w:pPr>
+        <w:tabs>
+          <w:tab w:val="num" w:pos="5760"/>
+        </w:tabs>
+        <w:ind w:left="5760" w:hanging="360"/>
+      </w:pPr>
+    </w:lvl>
+    <w:lvl w:ilvl="8" w:tentative="1">
+      <w:start w:val="1"/>
+      <w:numFmt w:val="decimal"/>
+      <w:lvlText w:val="%9."/>
+      <w:lvlJc w:val="left"/>
+      <w:pPr>
+        <w:tabs>
+          <w:tab w:val="num" w:pos="6480"/>
+        </w:tabs>
+        <w:ind w:left="6480" w:hanging="360"/>
+      </w:pPr>
+    </w:lvl>
+  </w:abstractNum>
+  <w:abstractNum w:abstractNumId="6" w15:restartNumberingAfterBreak="0">
     <w:nsid w:val="1BD5609A"/>
     <w:multiLevelType w:val="multilevel"/>
-    <w:tmpl w:val="6822445C"/>
+    <w:tmpl w:val="54465DF2"/>
     <w:lvl w:ilvl="0">
       <w:start w:val="1"/>
       <w:numFmt w:val="decimal"/>
@@ -3033,6 +2859,9 @@
         </w:tabs>
         <w:ind w:left="420" w:hanging="360"/>
       </w:pPr>
+      <w:rPr>
+        <w:sz w:val="28"/>
+      </w:rPr>
     </w:lvl>
     <w:lvl w:ilvl="1">
       <w:start w:val="1"/>
@@ -3131,7 +2960,7 @@
       </w:pPr>
     </w:lvl>
   </w:abstractNum>
-  <w:abstractNum w:abstractNumId="6" w15:restartNumberingAfterBreak="0">
+  <w:abstractNum w:abstractNumId="7" w15:restartNumberingAfterBreak="0">
     <w:nsid w:val="265D0A87"/>
     <w:multiLevelType w:val="multilevel"/>
     <w:tmpl w:val="40CC27E6"/>
@@ -3280,7 +3109,7 @@
       </w:rPr>
     </w:lvl>
   </w:abstractNum>
-  <w:abstractNum w:abstractNumId="7" w15:restartNumberingAfterBreak="0">
+  <w:abstractNum w:abstractNumId="8" w15:restartNumberingAfterBreak="0">
     <w:nsid w:val="27564B49"/>
     <w:multiLevelType w:val="hybridMultilevel"/>
     <w:tmpl w:val="96523792"/>
@@ -3369,7 +3198,120 @@
       </w:pPr>
     </w:lvl>
   </w:abstractNum>
-  <w:abstractNum w:abstractNumId="8" w15:restartNumberingAfterBreak="0">
+  <w:abstractNum w:abstractNumId="9" w15:restartNumberingAfterBreak="0">
+    <w:nsid w:val="2DCD5989"/>
+    <w:multiLevelType w:val="multilevel"/>
+    <w:tmpl w:val="2FCADD2A"/>
+    <w:lvl w:ilvl="0">
+      <w:start w:val="1"/>
+      <w:numFmt w:val="decimal"/>
+      <w:lvlText w:val="%1."/>
+      <w:lvlJc w:val="left"/>
+      <w:pPr>
+        <w:tabs>
+          <w:tab w:val="num" w:pos="720"/>
+        </w:tabs>
+        <w:ind w:left="720" w:hanging="360"/>
+      </w:pPr>
+    </w:lvl>
+    <w:lvl w:ilvl="1" w:tentative="1">
+      <w:start w:val="1"/>
+      <w:numFmt w:val="decimal"/>
+      <w:lvlText w:val="%2."/>
+      <w:lvlJc w:val="left"/>
+      <w:pPr>
+        <w:tabs>
+          <w:tab w:val="num" w:pos="1440"/>
+        </w:tabs>
+        <w:ind w:left="1440" w:hanging="360"/>
+      </w:pPr>
+    </w:lvl>
+    <w:lvl w:ilvl="2" w:tentative="1">
+      <w:start w:val="1"/>
+      <w:numFmt w:val="decimal"/>
+      <w:lvlText w:val="%3."/>
+      <w:lvlJc w:val="left"/>
+      <w:pPr>
+        <w:tabs>
+          <w:tab w:val="num" w:pos="2160"/>
+        </w:tabs>
+        <w:ind w:left="2160" w:hanging="360"/>
+      </w:pPr>
+    </w:lvl>
+    <w:lvl w:ilvl="3" w:tentative="1">
+      <w:start w:val="1"/>
+      <w:numFmt w:val="decimal"/>
+      <w:lvlText w:val="%4."/>
+      <w:lvlJc w:val="left"/>
+      <w:pPr>
+        <w:tabs>
+          <w:tab w:val="num" w:pos="2880"/>
+        </w:tabs>
+        <w:ind w:left="2880" w:hanging="360"/>
+      </w:pPr>
+    </w:lvl>
+    <w:lvl w:ilvl="4" w:tentative="1">
+      <w:start w:val="1"/>
+      <w:numFmt w:val="decimal"/>
+      <w:lvlText w:val="%5."/>
+      <w:lvlJc w:val="left"/>
+      <w:pPr>
+        <w:tabs>
+          <w:tab w:val="num" w:pos="3600"/>
+        </w:tabs>
+        <w:ind w:left="3600" w:hanging="360"/>
+      </w:pPr>
+    </w:lvl>
+    <w:lvl w:ilvl="5" w:tentative="1">
+      <w:start w:val="1"/>
+      <w:numFmt w:val="decimal"/>
+      <w:lvlText w:val="%6."/>
+      <w:lvlJc w:val="left"/>
+      <w:pPr>
+        <w:tabs>
+          <w:tab w:val="num" w:pos="4320"/>
+        </w:tabs>
+        <w:ind w:left="4320" w:hanging="360"/>
+      </w:pPr>
+    </w:lvl>
+    <w:lvl w:ilvl="6" w:tentative="1">
+      <w:start w:val="1"/>
+      <w:numFmt w:val="decimal"/>
+      <w:lvlText w:val="%7."/>
+      <w:lvlJc w:val="left"/>
+      <w:pPr>
+        <w:tabs>
+          <w:tab w:val="num" w:pos="5040"/>
+        </w:tabs>
+        <w:ind w:left="5040" w:hanging="360"/>
+      </w:pPr>
+    </w:lvl>
+    <w:lvl w:ilvl="7" w:tentative="1">
+      <w:start w:val="1"/>
+      <w:numFmt w:val="decimal"/>
+      <w:lvlText w:val="%8."/>
+      <w:lvlJc w:val="left"/>
+      <w:pPr>
+        <w:tabs>
+          <w:tab w:val="num" w:pos="5760"/>
+        </w:tabs>
+        <w:ind w:left="5760" w:hanging="360"/>
+      </w:pPr>
+    </w:lvl>
+    <w:lvl w:ilvl="8" w:tentative="1">
+      <w:start w:val="1"/>
+      <w:numFmt w:val="decimal"/>
+      <w:lvlText w:val="%9."/>
+      <w:lvlJc w:val="left"/>
+      <w:pPr>
+        <w:tabs>
+          <w:tab w:val="num" w:pos="6480"/>
+        </w:tabs>
+        <w:ind w:left="6480" w:hanging="360"/>
+      </w:pPr>
+    </w:lvl>
+  </w:abstractNum>
+  <w:abstractNum w:abstractNumId="10" w15:restartNumberingAfterBreak="0">
     <w:nsid w:val="30B66848"/>
     <w:multiLevelType w:val="multilevel"/>
     <w:tmpl w:val="DEBA3BF2"/>
@@ -3491,7 +3433,7 @@
       </w:pPr>
     </w:lvl>
   </w:abstractNum>
-  <w:abstractNum w:abstractNumId="9" w15:restartNumberingAfterBreak="0">
+  <w:abstractNum w:abstractNumId="11" w15:restartNumberingAfterBreak="0">
     <w:nsid w:val="31DE54F8"/>
     <w:multiLevelType w:val="multilevel"/>
     <w:tmpl w:val="CA2688DA"/>
@@ -3640,7 +3582,7 @@
       </w:rPr>
     </w:lvl>
   </w:abstractNum>
-  <w:abstractNum w:abstractNumId="10" w15:restartNumberingAfterBreak="0">
+  <w:abstractNum w:abstractNumId="12" w15:restartNumberingAfterBreak="0">
     <w:nsid w:val="3B2237F0"/>
     <w:multiLevelType w:val="multilevel"/>
     <w:tmpl w:val="703052CE"/>
@@ -3789,7 +3731,7 @@
       </w:rPr>
     </w:lvl>
   </w:abstractNum>
-  <w:abstractNum w:abstractNumId="11" w15:restartNumberingAfterBreak="0">
+  <w:abstractNum w:abstractNumId="13" w15:restartNumberingAfterBreak="0">
     <w:nsid w:val="3FAB483B"/>
     <w:multiLevelType w:val="multilevel"/>
     <w:tmpl w:val="79F2A076"/>
@@ -3938,7 +3880,7 @@
       </w:rPr>
     </w:lvl>
   </w:abstractNum>
-  <w:abstractNum w:abstractNumId="12" w15:restartNumberingAfterBreak="0">
+  <w:abstractNum w:abstractNumId="14" w15:restartNumberingAfterBreak="0">
     <w:nsid w:val="4A8D4175"/>
     <w:multiLevelType w:val="multilevel"/>
     <w:tmpl w:val="E3FCD81C"/>
@@ -4087,7 +4029,7 @@
       </w:rPr>
     </w:lvl>
   </w:abstractNum>
-  <w:abstractNum w:abstractNumId="13" w15:restartNumberingAfterBreak="0">
+  <w:abstractNum w:abstractNumId="15" w15:restartNumberingAfterBreak="0">
     <w:nsid w:val="6D4E1F44"/>
     <w:multiLevelType w:val="multilevel"/>
     <w:tmpl w:val="785AA26A"/>
@@ -4200,7 +4142,120 @@
       </w:pPr>
     </w:lvl>
   </w:abstractNum>
-  <w:abstractNum w:abstractNumId="14" w15:restartNumberingAfterBreak="0">
+  <w:abstractNum w:abstractNumId="16" w15:restartNumberingAfterBreak="0">
+    <w:nsid w:val="71040358"/>
+    <w:multiLevelType w:val="multilevel"/>
+    <w:tmpl w:val="05783B7A"/>
+    <w:lvl w:ilvl="0">
+      <w:start w:val="1"/>
+      <w:numFmt w:val="decimal"/>
+      <w:lvlText w:val="%1."/>
+      <w:lvlJc w:val="left"/>
+      <w:pPr>
+        <w:tabs>
+          <w:tab w:val="num" w:pos="720"/>
+        </w:tabs>
+        <w:ind w:left="720" w:hanging="360"/>
+      </w:pPr>
+    </w:lvl>
+    <w:lvl w:ilvl="1" w:tentative="1">
+      <w:start w:val="1"/>
+      <w:numFmt w:val="decimal"/>
+      <w:lvlText w:val="%2."/>
+      <w:lvlJc w:val="left"/>
+      <w:pPr>
+        <w:tabs>
+          <w:tab w:val="num" w:pos="1440"/>
+        </w:tabs>
+        <w:ind w:left="1440" w:hanging="360"/>
+      </w:pPr>
+    </w:lvl>
+    <w:lvl w:ilvl="2" w:tentative="1">
+      <w:start w:val="1"/>
+      <w:numFmt w:val="decimal"/>
+      <w:lvlText w:val="%3."/>
+      <w:lvlJc w:val="left"/>
+      <w:pPr>
+        <w:tabs>
+          <w:tab w:val="num" w:pos="2160"/>
+        </w:tabs>
+        <w:ind w:left="2160" w:hanging="360"/>
+      </w:pPr>
+    </w:lvl>
+    <w:lvl w:ilvl="3" w:tentative="1">
+      <w:start w:val="1"/>
+      <w:numFmt w:val="decimal"/>
+      <w:lvlText w:val="%4."/>
+      <w:lvlJc w:val="left"/>
+      <w:pPr>
+        <w:tabs>
+          <w:tab w:val="num" w:pos="2880"/>
+        </w:tabs>
+        <w:ind w:left="2880" w:hanging="360"/>
+      </w:pPr>
+    </w:lvl>
+    <w:lvl w:ilvl="4" w:tentative="1">
+      <w:start w:val="1"/>
+      <w:numFmt w:val="decimal"/>
+      <w:lvlText w:val="%5."/>
+      <w:lvlJc w:val="left"/>
+      <w:pPr>
+        <w:tabs>
+          <w:tab w:val="num" w:pos="3600"/>
+        </w:tabs>
+        <w:ind w:left="3600" w:hanging="360"/>
+      </w:pPr>
+    </w:lvl>
+    <w:lvl w:ilvl="5" w:tentative="1">
+      <w:start w:val="1"/>
+      <w:numFmt w:val="decimal"/>
+      <w:lvlText w:val="%6."/>
+      <w:lvlJc w:val="left"/>
+      <w:pPr>
+        <w:tabs>
+          <w:tab w:val="num" w:pos="4320"/>
+        </w:tabs>
+        <w:ind w:left="4320" w:hanging="360"/>
+      </w:pPr>
+    </w:lvl>
+    <w:lvl w:ilvl="6" w:tentative="1">
+      <w:start w:val="1"/>
+      <w:numFmt w:val="decimal"/>
+      <w:lvlText w:val="%7."/>
+      <w:lvlJc w:val="left"/>
+      <w:pPr>
+        <w:tabs>
+          <w:tab w:val="num" w:pos="5040"/>
+        </w:tabs>
+        <w:ind w:left="5040" w:hanging="360"/>
+      </w:pPr>
+    </w:lvl>
+    <w:lvl w:ilvl="7" w:tentative="1">
+      <w:start w:val="1"/>
+      <w:numFmt w:val="decimal"/>
+      <w:lvlText w:val="%8."/>
+      <w:lvlJc w:val="left"/>
+      <w:pPr>
+        <w:tabs>
+          <w:tab w:val="num" w:pos="5760"/>
+        </w:tabs>
+        <w:ind w:left="5760" w:hanging="360"/>
+      </w:pPr>
+    </w:lvl>
+    <w:lvl w:ilvl="8" w:tentative="1">
+      <w:start w:val="1"/>
+      <w:numFmt w:val="decimal"/>
+      <w:lvlText w:val="%9."/>
+      <w:lvlJc w:val="left"/>
+      <w:pPr>
+        <w:tabs>
+          <w:tab w:val="num" w:pos="6480"/>
+        </w:tabs>
+        <w:ind w:left="6480" w:hanging="360"/>
+      </w:pPr>
+    </w:lvl>
+  </w:abstractNum>
+  <w:abstractNum w:abstractNumId="17" w15:restartNumberingAfterBreak="0">
     <w:nsid w:val="717904C0"/>
     <w:multiLevelType w:val="hybridMultilevel"/>
     <w:tmpl w:val="28442ABC"/>
@@ -4286,7 +4341,7 @@
       </w:pPr>
     </w:lvl>
   </w:abstractNum>
-  <w:abstractNum w:abstractNumId="15" w15:restartNumberingAfterBreak="0">
+  <w:abstractNum w:abstractNumId="18" w15:restartNumberingAfterBreak="0">
     <w:nsid w:val="7B053258"/>
     <w:multiLevelType w:val="hybridMultilevel"/>
     <w:tmpl w:val="34D078E0"/>
@@ -4400,51 +4455,60 @@
     </w:lvl>
   </w:abstractNum>
   <w:num w:numId="1">
-    <w:abstractNumId w:val="5"/>
+    <w:abstractNumId w:val="6"/>
   </w:num>
   <w:num w:numId="2">
-    <w:abstractNumId w:val="13"/>
+    <w:abstractNumId w:val="15"/>
   </w:num>
   <w:num w:numId="3">
     <w:abstractNumId w:val="3"/>
   </w:num>
   <w:num w:numId="4">
-    <w:abstractNumId w:val="8"/>
+    <w:abstractNumId w:val="10"/>
   </w:num>
   <w:num w:numId="5">
-    <w:abstractNumId w:val="15"/>
+    <w:abstractNumId w:val="18"/>
   </w:num>
   <w:num w:numId="6">
-    <w:abstractNumId w:val="14"/>
+    <w:abstractNumId w:val="17"/>
   </w:num>
   <w:num w:numId="7">
     <w:abstractNumId w:val="1"/>
   </w:num>
   <w:num w:numId="8">
-    <w:abstractNumId w:val="7"/>
+    <w:abstractNumId w:val="8"/>
   </w:num>
   <w:num w:numId="9">
     <w:abstractNumId w:val="4"/>
   </w:num>
   <w:num w:numId="10">
-    <w:abstractNumId w:val="10"/>
+    <w:abstractNumId w:val="12"/>
   </w:num>
   <w:num w:numId="11">
     <w:abstractNumId w:val="0"/>
   </w:num>
   <w:num w:numId="12">
-    <w:abstractNumId w:val="11"/>
+    <w:abstractNumId w:val="13"/>
   </w:num>
   <w:num w:numId="13">
-    <w:abstractNumId w:val="6"/>
+    <w:abstractNumId w:val="7"/>
   </w:num>
   <w:num w:numId="14">
     <w:abstractNumId w:val="2"/>
   </w:num>
   <w:num w:numId="15">
-    <w:abstractNumId w:val="12"/>
+    <w:abstractNumId w:val="14"/>
   </w:num>
   <w:num w:numId="16">
+    <w:abstractNumId w:val="11"/>
+  </w:num>
+  <w:num w:numId="17">
+    <w:abstractNumId w:val="16"/>
+  </w:num>
+  <w:num w:numId="18">
+    <w:abstractNumId w:val="5"/>
+  </w:num>
+  <w:num w:numId="19">
     <w:abstractNumId w:val="9"/>
   </w:num>
 </w:numbering>
@@ -5476,7 +5540,7 @@
 </file>
 
 <file path=customXml/itemProps1.xml><?xml version="1.0" encoding="utf-8"?>
-<ds:datastoreItem xmlns:ds="http://schemas.openxmlformats.org/officeDocument/2006/customXml" ds:itemID="{F6BCE2BB-2931-47CB-BB92-ACAEF499CCEA}">
+<ds:datastoreItem xmlns:ds="http://schemas.openxmlformats.org/officeDocument/2006/customXml" ds:itemID="{3B1DE74C-4545-4611-81A2-0893929BD4DB}">
   <ds:schemaRefs>
     <ds:schemaRef ds:uri="http://schemas.openxmlformats.org/officeDocument/2006/bibliography"/>
   </ds:schemaRefs>

</xml_diff>